<commit_message>
implement question3 and write to the report
</commit_message>
<xml_diff>
--- a/HW3/Programming/report.docx
+++ b/HW3/Programming/report.docx
@@ -1,6 +1,6 @@
 
 <file path=word/document.xml><?xml version="1.0" encoding="utf-8"?>
-<w:document xmlns:wpc="http://schemas.microsoft.com/office/word/2010/wordprocessingCanvas" xmlns:cx="http://schemas.microsoft.com/office/drawing/2014/chartex" xmlns:cx1="http://schemas.microsoft.com/office/drawing/2015/9/8/chartex" xmlns:cx2="http://schemas.microsoft.com/office/drawing/2015/10/21/chartex" xmlns:cx3="http://schemas.microsoft.com/office/drawing/2016/5/9/chartex" xmlns:cx4="http://schemas.microsoft.com/office/drawing/2016/5/10/chartex" xmlns:cx5="http://schemas.microsoft.com/office/drawing/2016/5/11/chartex" xmlns:cx6="http://schemas.microsoft.com/office/drawing/2016/5/12/chartex" xmlns:cx7="http://schemas.microsoft.com/office/drawing/2016/5/13/chartex" xmlns:cx8="http://schemas.microsoft.com/office/drawing/2016/5/14/chartex" xmlns:mc="http://schemas.openxmlformats.org/markup-compatibility/2006" xmlns:aink="http://schemas.microsoft.com/office/drawing/2016/ink" xmlns:am3d="http://schemas.microsoft.com/office/drawing/2017/model3d" xmlns:o="urn:schemas-microsoft-com:office:office" xmlns:r="http://schemas.openxmlformats.org/officeDocument/2006/relationships" xmlns:m="http://schemas.openxmlformats.org/officeDocument/2006/math" xmlns:v="urn:schemas-microsoft-com:vml" xmlns:wp14="http://schemas.microsoft.com/office/word/2010/wordprocessingDrawing" xmlns:wp="http://schemas.openxmlformats.org/drawingml/2006/wordprocessingDrawing" xmlns:w10="urn:schemas-microsoft-com:office:word" xmlns:w="http://schemas.openxmlformats.org/wordprocessingml/2006/main" xmlns:w14="http://schemas.microsoft.com/office/word/2010/wordml" xmlns:w15="http://schemas.microsoft.com/office/word/2012/wordml" xmlns:w16cid="http://schemas.microsoft.com/office/word/2016/wordml/cid" xmlns:w16se="http://schemas.microsoft.com/office/word/2015/wordml/symex" xmlns:wpg="http://schemas.microsoft.com/office/word/2010/wordprocessingGroup" xmlns:wpi="http://schemas.microsoft.com/office/word/2010/wordprocessingInk" xmlns:wne="http://schemas.microsoft.com/office/word/2006/wordml" xmlns:wps="http://schemas.microsoft.com/office/word/2010/wordprocessingShape" mc:Ignorable="w14 w15 w16se w16cid wp14">
+<w:document xmlns:wpc="http://schemas.microsoft.com/office/word/2010/wordprocessingCanvas" xmlns:cx="http://schemas.microsoft.com/office/drawing/2014/chartex" xmlns:cx1="http://schemas.microsoft.com/office/drawing/2015/9/8/chartex" xmlns:cx2="http://schemas.microsoft.com/office/drawing/2015/10/21/chartex" xmlns:cx3="http://schemas.microsoft.com/office/drawing/2016/5/9/chartex" xmlns:cx4="http://schemas.microsoft.com/office/drawing/2016/5/10/chartex" xmlns:cx5="http://schemas.microsoft.com/office/drawing/2016/5/11/chartex" xmlns:cx6="http://schemas.microsoft.com/office/drawing/2016/5/12/chartex" xmlns:cx7="http://schemas.microsoft.com/office/drawing/2016/5/13/chartex" xmlns:cx8="http://schemas.microsoft.com/office/drawing/2016/5/14/chartex" xmlns:mc="http://schemas.openxmlformats.org/markup-compatibility/2006" xmlns:aink="http://schemas.microsoft.com/office/drawing/2016/ink" xmlns:am3d="http://schemas.microsoft.com/office/drawing/2017/model3d" xmlns:o="urn:schemas-microsoft-com:office:office" xmlns:r="http://schemas.openxmlformats.org/officeDocument/2006/relationships" xmlns:m="http://schemas.openxmlformats.org/officeDocument/2006/math" xmlns:v="urn:schemas-microsoft-com:vml" xmlns:wp14="http://schemas.microsoft.com/office/word/2010/wordprocessingDrawing" xmlns:wp="http://schemas.openxmlformats.org/drawingml/2006/wordprocessingDrawing" xmlns:w10="urn:schemas-microsoft-com:office:word" xmlns:w="http://schemas.openxmlformats.org/wordprocessingml/2006/main" xmlns:w14="http://schemas.microsoft.com/office/word/2010/wordml" xmlns:w15="http://schemas.microsoft.com/office/word/2012/wordml" xmlns:w16cex="http://schemas.microsoft.com/office/word/2018/wordml/cex" xmlns:w16cid="http://schemas.microsoft.com/office/word/2016/wordml/cid" xmlns:w16="http://schemas.microsoft.com/office/word/2018/wordml" xmlns:w16sdtdh="http://schemas.microsoft.com/office/word/2020/wordml/sdtdatahash" xmlns:w16se="http://schemas.microsoft.com/office/word/2015/wordml/symex" xmlns:wpg="http://schemas.microsoft.com/office/word/2010/wordprocessingGroup" xmlns:wpi="http://schemas.microsoft.com/office/word/2010/wordprocessingInk" xmlns:wne="http://schemas.microsoft.com/office/word/2006/wordml" xmlns:wps="http://schemas.microsoft.com/office/word/2010/wordprocessingShape" mc:Ignorable="w14 w15 w16se w16cid w16 w16cex w16sdtdh wp14">
   <w:body>
     <w:p>
       <w:pPr>
@@ -111,47 +111,19 @@
         <w:rPr>
           <w:rFonts w:hint="eastAsia"/>
         </w:rPr>
-        <w:t xml:space="preserve"> </w:t>
-      </w:r>
-      <w:proofErr w:type="spellStart"/>
-      <w:r>
-        <w:rPr>
-          <w:rFonts w:hint="eastAsia"/>
-        </w:rPr>
-        <w:t>kaggle</w:t>
-      </w:r>
-      <w:proofErr w:type="spellEnd"/>
-      <w:r>
-        <w:rPr>
-          <w:rFonts w:hint="eastAsia"/>
-        </w:rPr>
-        <w:t xml:space="preserve"> </w:t>
-      </w:r>
-      <w:r>
-        <w:rPr>
-          <w:rFonts w:hint="eastAsia"/>
-        </w:rPr>
-        <w:t>競賽上表現最好的降維以及分群方式，</w:t>
-      </w:r>
-      <w:proofErr w:type="gramStart"/>
-      <w:r>
-        <w:rPr>
-          <w:rFonts w:hint="eastAsia"/>
-        </w:rPr>
-        <w:t>並條列五種不同降維維度的設定對應到的表現</w:t>
-      </w:r>
-      <w:r>
-        <w:rPr>
-          <w:rFonts w:hint="eastAsia"/>
-        </w:rPr>
-        <w:t>(</w:t>
-      </w:r>
-      <w:proofErr w:type="gramEnd"/>
-      <w:r>
-        <w:rPr>
-          <w:rFonts w:hint="eastAsia"/>
-        </w:rPr>
-        <w:t>public / private accuracy)</w:t>
+        <w:t xml:space="preserve"> kaggle </w:t>
+      </w:r>
+      <w:r>
+        <w:rPr>
+          <w:rFonts w:hint="eastAsia"/>
+        </w:rPr>
+        <w:t>競賽上表現最好的降維以及分群方式，並條列五種不同降維維度的設定對應到的表現</w:t>
+      </w:r>
+      <w:r>
+        <w:rPr>
+          <w:rFonts w:hint="eastAsia"/>
+        </w:rPr>
+        <w:t>(public / private accuracy)</w:t>
       </w:r>
     </w:p>
     <w:p>
@@ -159,14 +131,12 @@
         <w:pStyle w:val="a3"/>
         <w:ind w:left="360"/>
       </w:pPr>
-      <w:proofErr w:type="gramStart"/>
       <w:r>
         <w:rPr>
           <w:rFonts w:hint="eastAsia"/>
         </w:rPr>
         <w:t>註</w:t>
       </w:r>
-      <w:proofErr w:type="gramEnd"/>
       <w:r>
         <w:rPr>
           <w:rFonts w:hint="eastAsia"/>
@@ -197,14 +167,12 @@
         <w:pStyle w:val="a3"/>
         <w:ind w:left="360"/>
       </w:pPr>
-      <w:proofErr w:type="gramStart"/>
       <w:r>
         <w:rPr>
           <w:rFonts w:hint="eastAsia"/>
         </w:rPr>
         <w:t>註</w:t>
       </w:r>
-      <w:proofErr w:type="gramEnd"/>
       <w:r>
         <w:rPr>
           <w:rFonts w:hint="eastAsia"/>
@@ -223,19 +191,11 @@
         </w:rPr>
         <w:t xml:space="preserve"> embedding algorithm </w:t>
       </w:r>
-      <w:proofErr w:type="gramStart"/>
-      <w:r>
-        <w:rPr>
-          <w:rFonts w:hint="eastAsia"/>
-        </w:rPr>
-        <w:t>實現降維</w:t>
-      </w:r>
-      <w:proofErr w:type="gramEnd"/>
-      <w:r>
-        <w:rPr>
-          <w:rFonts w:hint="eastAsia"/>
-        </w:rPr>
-        <w:t>。</w:t>
+      <w:r>
+        <w:rPr>
+          <w:rFonts w:hint="eastAsia"/>
+        </w:rPr>
+        <w:t>實現降維。</w:t>
       </w:r>
     </w:p>
     <w:tbl>
@@ -463,11 +423,9 @@
               <w:ind w:left="0"/>
               <w:jc w:val="center"/>
             </w:pPr>
-            <w:proofErr w:type="spellStart"/>
             <w:r>
               <w:t>tSNE</w:t>
             </w:r>
-            <w:proofErr w:type="spellEnd"/>
           </w:p>
         </w:tc>
         <w:tc>
@@ -846,21 +804,7 @@
         <w:rPr>
           <w:rFonts w:hint="eastAsia"/>
         </w:rPr>
-        <w:t xml:space="preserve"> </w:t>
-      </w:r>
-      <w:proofErr w:type="spellStart"/>
-      <w:r>
-        <w:rPr>
-          <w:rFonts w:hint="eastAsia"/>
-        </w:rPr>
-        <w:t>train.npy</w:t>
-      </w:r>
-      <w:proofErr w:type="spellEnd"/>
-      <w:r>
-        <w:rPr>
-          <w:rFonts w:hint="eastAsia"/>
-        </w:rPr>
-        <w:t xml:space="preserve"> </w:t>
+        <w:t xml:space="preserve"> train.npy </w:t>
       </w:r>
       <w:r>
         <w:rPr>
@@ -932,21 +876,7 @@
         <w:rPr>
           <w:rFonts w:hint="eastAsia"/>
         </w:rPr>
-        <w:t xml:space="preserve"> </w:t>
-      </w:r>
-      <w:proofErr w:type="spellStart"/>
-      <w:r>
-        <w:rPr>
-          <w:rFonts w:hint="eastAsia"/>
-        </w:rPr>
-        <w:t>kaggle</w:t>
-      </w:r>
-      <w:proofErr w:type="spellEnd"/>
-      <w:r>
-        <w:rPr>
-          <w:rFonts w:hint="eastAsia"/>
-        </w:rPr>
-        <w:t xml:space="preserve"> score </w:t>
+        <w:t xml:space="preserve"> kaggle score </w:t>
       </w:r>
       <w:r>
         <w:rPr>
@@ -960,14 +890,12 @@
         <w:pStyle w:val="a3"/>
         <w:ind w:left="360"/>
       </w:pPr>
-      <w:proofErr w:type="gramStart"/>
       <w:r>
         <w:rPr>
           <w:rFonts w:hint="eastAsia"/>
         </w:rPr>
         <w:t>註</w:t>
       </w:r>
-      <w:proofErr w:type="gramEnd"/>
       <w:r>
         <w:rPr>
           <w:rFonts w:hint="eastAsia"/>
@@ -998,14 +926,12 @@
         <w:pStyle w:val="a3"/>
         <w:ind w:left="360"/>
       </w:pPr>
-      <w:proofErr w:type="gramStart"/>
       <w:r>
         <w:rPr>
           <w:rFonts w:hint="eastAsia"/>
         </w:rPr>
         <w:t>註</w:t>
       </w:r>
-      <w:proofErr w:type="gramEnd"/>
       <w:r>
         <w:rPr>
           <w:rFonts w:hint="eastAsia"/>
@@ -1016,21 +942,7 @@
         <w:rPr>
           <w:rFonts w:hint="eastAsia"/>
         </w:rPr>
-        <w:t>原</w:t>
-      </w:r>
-      <w:proofErr w:type="gramStart"/>
-      <w:r>
-        <w:rPr>
-          <w:rFonts w:hint="eastAsia"/>
-        </w:rPr>
-        <w:t>圖請貼</w:t>
-      </w:r>
-      <w:proofErr w:type="gramEnd"/>
-      <w:r>
-        <w:rPr>
-          <w:rFonts w:hint="eastAsia"/>
-        </w:rPr>
-        <w:t>上做</w:t>
+        <w:t>原圖請貼上做</w:t>
       </w:r>
       <w:r>
         <w:rPr>
@@ -1264,6 +1176,9 @@
       <w:pPr>
         <w:ind w:left="360"/>
       </w:pPr>
+      <w:r>
+        <w:t>The error loss made by MSELoss is 0.0162 and 0.0055 respectively. And the checkpoint is assigned by the highest score version on Kaggle. When you assigned different checkpoint parameter on Kaggle, you’ll find that they have positive correlation.</w:t>
+      </w:r>
     </w:p>
     <w:p>
       <w:pPr>
@@ -1290,21 +1205,7 @@
         <w:rPr>
           <w:rFonts w:hint="eastAsia"/>
         </w:rPr>
-        <w:t xml:space="preserve"> </w:t>
-      </w:r>
-      <w:proofErr w:type="spellStart"/>
-      <w:r>
-        <w:rPr>
-          <w:rFonts w:hint="eastAsia"/>
-        </w:rPr>
-        <w:t>pca</w:t>
-      </w:r>
-      <w:proofErr w:type="spellEnd"/>
-      <w:r>
-        <w:rPr>
-          <w:rFonts w:hint="eastAsia"/>
-        </w:rPr>
-        <w:t xml:space="preserve"> </w:t>
+        <w:t xml:space="preserve"> pca </w:t>
       </w:r>
       <w:r>
         <w:rPr>
@@ -1316,21 +1217,7 @@
         <w:rPr>
           <w:rFonts w:hint="eastAsia"/>
         </w:rPr>
-        <w:t xml:space="preserve"> </w:t>
-      </w:r>
-      <w:proofErr w:type="spellStart"/>
-      <w:r>
-        <w:rPr>
-          <w:rFonts w:hint="eastAsia"/>
-        </w:rPr>
-        <w:t>tsne</w:t>
-      </w:r>
-      <w:proofErr w:type="spellEnd"/>
-      <w:r>
-        <w:rPr>
-          <w:rFonts w:hint="eastAsia"/>
-        </w:rPr>
-        <w:t xml:space="preserve"> </w:t>
+        <w:t xml:space="preserve"> tsne </w:t>
       </w:r>
       <w:r>
         <w:rPr>
@@ -1354,21 +1241,7 @@
         <w:rPr>
           <w:rFonts w:hint="eastAsia"/>
         </w:rPr>
-        <w:t xml:space="preserve"> </w:t>
-      </w:r>
-      <w:proofErr w:type="spellStart"/>
-      <w:r>
-        <w:rPr>
-          <w:rFonts w:hint="eastAsia"/>
-        </w:rPr>
-        <w:t>visualization.npy</w:t>
-      </w:r>
-      <w:proofErr w:type="spellEnd"/>
-      <w:r>
-        <w:rPr>
-          <w:rFonts w:hint="eastAsia"/>
-        </w:rPr>
-        <w:t xml:space="preserve"> </w:t>
+        <w:t xml:space="preserve"> visualization.npy </w:t>
       </w:r>
       <w:r>
         <w:rPr>
@@ -1406,33 +1279,17 @@
         <w:pStyle w:val="a3"/>
         <w:ind w:left="360"/>
       </w:pPr>
-      <w:proofErr w:type="gramStart"/>
       <w:r>
         <w:rPr>
           <w:rFonts w:hint="eastAsia"/>
         </w:rPr>
         <w:t>註</w:t>
       </w:r>
-      <w:proofErr w:type="gramEnd"/>
-      <w:r>
-        <w:rPr>
-          <w:rFonts w:hint="eastAsia"/>
-        </w:rPr>
-        <w:t xml:space="preserve">1: </w:t>
-      </w:r>
-      <w:proofErr w:type="spellStart"/>
-      <w:r>
-        <w:rPr>
-          <w:rFonts w:hint="eastAsia"/>
-        </w:rPr>
-        <w:t>visualization.npy</w:t>
-      </w:r>
-      <w:proofErr w:type="spellEnd"/>
-      <w:r>
-        <w:rPr>
-          <w:rFonts w:hint="eastAsia"/>
-        </w:rPr>
-        <w:t xml:space="preserve"> </w:t>
+      <w:r>
+        <w:rPr>
+          <w:rFonts w:hint="eastAsia"/>
+        </w:rPr>
+        <w:t xml:space="preserve">1: visualization.npy </w:t>
       </w:r>
       <w:r>
         <w:rPr>
@@ -1512,14 +1369,12 @@
         <w:pStyle w:val="a3"/>
         <w:ind w:left="360"/>
       </w:pPr>
-      <w:proofErr w:type="gramStart"/>
       <w:r>
         <w:rPr>
           <w:rFonts w:hint="eastAsia"/>
         </w:rPr>
         <w:t>註</w:t>
       </w:r>
-      <w:proofErr w:type="gramEnd"/>
       <w:r>
         <w:rPr>
           <w:rFonts w:hint="eastAsia"/>
@@ -1550,14 +1405,12 @@
         <w:pStyle w:val="a3"/>
         <w:ind w:left="360"/>
       </w:pPr>
-      <w:proofErr w:type="gramStart"/>
       <w:r>
         <w:rPr>
           <w:rFonts w:hint="eastAsia"/>
         </w:rPr>
         <w:t>註</w:t>
       </w:r>
-      <w:proofErr w:type="gramEnd"/>
       <w:r>
         <w:rPr>
           <w:rFonts w:hint="eastAsia"/>
@@ -1616,8 +1469,840 @@
           </wp:inline>
         </w:drawing>
       </w:r>
-      <w:bookmarkStart w:id="0" w:name="_GoBack"/>
-      <w:bookmarkEnd w:id="0"/>
+    </w:p>
+    <w:p>
+      <w:pPr>
+        <w:pStyle w:val="a3"/>
+        <w:ind w:left="360"/>
+        <w:jc w:val="both"/>
+      </w:pPr>
+      <w:r>
+        <w:t>The outcome of the testing is as below. I used PCA with default configuration and tSNE with 250 iterations, 500 iterations and 1000 respec</w:t>
+      </w:r>
+      <w:r>
+        <w:t>t</w:t>
+      </w:r>
+      <w:r>
+        <w:t xml:space="preserve">ively. And the model is used that same  </w:t>
+      </w:r>
+      <w:r>
+        <w:t>as</w:t>
+      </w:r>
+      <w:r>
+        <w:t xml:space="preserve"> the previous question, that is, the best score on Kaggle.</w:t>
+      </w:r>
+      <w:r>
+        <w:t xml:space="preserve"> You can see that the result generated from PCA is crowded that can not split the data clearly. </w:t>
+      </w:r>
+      <w:r>
+        <w:t>But, tSNE can split the data as much as better when iteration getting higher. You can see that the result from tSNE with 500 iterations, 750 iterations, and 1000 iterations are similar.</w:t>
+      </w:r>
+    </w:p>
+    <w:p>
+      <w:pPr>
+        <w:pStyle w:val="a3"/>
+        <w:ind w:left="360"/>
+      </w:pPr>
+      <w:r>
+        <w:rPr>
+          <w:noProof/>
+        </w:rPr>
+        <w:lastRenderedPageBreak/>
+        <w:drawing>
+          <wp:inline distT="0" distB="0" distL="0" distR="0" wp14:anchorId="1AE8EA1A" wp14:editId="122D92F4">
+            <wp:extent cx="2560320" cy="1920240"/>
+            <wp:effectExtent l="0" t="0" r="0" b="3810"/>
+            <wp:docPr id="2" name="圖片 2"/>
+            <wp:cNvGraphicFramePr>
+              <a:graphicFrameLocks xmlns:a="http://schemas.openxmlformats.org/drawingml/2006/main" noChangeAspect="1"/>
+            </wp:cNvGraphicFramePr>
+            <a:graphic xmlns:a="http://schemas.openxmlformats.org/drawingml/2006/main">
+              <a:graphicData uri="http://schemas.openxmlformats.org/drawingml/2006/picture">
+                <pic:pic xmlns:pic="http://schemas.openxmlformats.org/drawingml/2006/picture">
+                  <pic:nvPicPr>
+                    <pic:cNvPr id="2" name="圖片 2"/>
+                    <pic:cNvPicPr/>
+                  </pic:nvPicPr>
+                  <pic:blipFill>
+                    <a:blip r:embed="rId8" cstate="print">
+                      <a:extLst>
+                        <a:ext uri="{28A0092B-C50C-407E-A947-70E740481C1C}">
+                          <a14:useLocalDpi xmlns:a14="http://schemas.microsoft.com/office/drawing/2010/main" val="0"/>
+                        </a:ext>
+                      </a:extLst>
+                    </a:blip>
+                    <a:stretch>
+                      <a:fillRect/>
+                    </a:stretch>
+                  </pic:blipFill>
+                  <pic:spPr>
+                    <a:xfrm>
+                      <a:off x="0" y="0"/>
+                      <a:ext cx="2560320" cy="1920240"/>
+                    </a:xfrm>
+                    <a:prstGeom prst="rect">
+                      <a:avLst/>
+                    </a:prstGeom>
+                  </pic:spPr>
+                </pic:pic>
+              </a:graphicData>
+            </a:graphic>
+          </wp:inline>
+        </w:drawing>
+      </w:r>
+      <w:r>
+        <w:rPr>
+          <w:noProof/>
+        </w:rPr>
+        <w:drawing>
+          <wp:inline distT="0" distB="0" distL="0" distR="0" wp14:anchorId="3D24884F" wp14:editId="708FA5E4">
+            <wp:extent cx="2560320" cy="1918462"/>
+            <wp:effectExtent l="0" t="0" r="0" b="5715"/>
+            <wp:docPr id="9" name="圖片 9"/>
+            <wp:cNvGraphicFramePr>
+              <a:graphicFrameLocks xmlns:a="http://schemas.openxmlformats.org/drawingml/2006/main" noChangeAspect="1"/>
+            </wp:cNvGraphicFramePr>
+            <a:graphic xmlns:a="http://schemas.openxmlformats.org/drawingml/2006/main">
+              <a:graphicData uri="http://schemas.openxmlformats.org/drawingml/2006/picture">
+                <pic:pic xmlns:pic="http://schemas.openxmlformats.org/drawingml/2006/picture">
+                  <pic:nvPicPr>
+                    <pic:cNvPr id="0" name="Picture 2"/>
+                    <pic:cNvPicPr>
+                      <a:picLocks noChangeAspect="1" noChangeArrowheads="1"/>
+                    </pic:cNvPicPr>
+                  </pic:nvPicPr>
+                  <pic:blipFill>
+                    <a:blip r:embed="rId9" cstate="print">
+                      <a:extLst>
+                        <a:ext uri="{28A0092B-C50C-407E-A947-70E740481C1C}">
+                          <a14:useLocalDpi xmlns:a14="http://schemas.microsoft.com/office/drawing/2010/main" val="0"/>
+                        </a:ext>
+                      </a:extLst>
+                    </a:blip>
+                    <a:srcRect/>
+                    <a:stretch>
+                      <a:fillRect/>
+                    </a:stretch>
+                  </pic:blipFill>
+                  <pic:spPr bwMode="auto">
+                    <a:xfrm>
+                      <a:off x="0" y="0"/>
+                      <a:ext cx="2560320" cy="1918462"/>
+                    </a:xfrm>
+                    <a:prstGeom prst="rect">
+                      <a:avLst/>
+                    </a:prstGeom>
+                    <a:noFill/>
+                    <a:ln>
+                      <a:noFill/>
+                    </a:ln>
+                  </pic:spPr>
+                </pic:pic>
+              </a:graphicData>
+            </a:graphic>
+          </wp:inline>
+        </w:drawing>
+      </w:r>
+    </w:p>
+    <w:p>
+      <w:pPr>
+        <w:pStyle w:val="a3"/>
+        <w:ind w:left="360"/>
+      </w:pPr>
+      <w:r>
+        <w:rPr>
+          <w:noProof/>
+        </w:rPr>
+        <mc:AlternateContent>
+          <mc:Choice Requires="wps">
+            <w:drawing>
+              <wp:anchor distT="0" distB="0" distL="114300" distR="114300" simplePos="0" relativeHeight="251661312" behindDoc="0" locked="0" layoutInCell="1" allowOverlap="1" wp14:anchorId="30088C67" wp14:editId="13CE6CE2">
+                <wp:simplePos x="0" y="0"/>
+                <wp:positionH relativeFrom="column">
+                  <wp:posOffset>3169920</wp:posOffset>
+                </wp:positionH>
+                <wp:positionV relativeFrom="paragraph">
+                  <wp:posOffset>6350</wp:posOffset>
+                </wp:positionV>
+                <wp:extent cx="1903095" cy="259080"/>
+                <wp:effectExtent l="0" t="0" r="0" b="7620"/>
+                <wp:wrapNone/>
+                <wp:docPr id="10" name="文字方塊 10"/>
+                <wp:cNvGraphicFramePr/>
+                <a:graphic xmlns:a="http://schemas.openxmlformats.org/drawingml/2006/main">
+                  <a:graphicData uri="http://schemas.microsoft.com/office/word/2010/wordprocessingShape">
+                    <wps:wsp>
+                      <wps:cNvSpPr txBox="1"/>
+                      <wps:spPr>
+                        <a:xfrm>
+                          <a:off x="0" y="0"/>
+                          <a:ext cx="1903095" cy="259080"/>
+                        </a:xfrm>
+                        <a:prstGeom prst="rect">
+                          <a:avLst/>
+                        </a:prstGeom>
+                        <a:noFill/>
+                        <a:ln w="6350">
+                          <a:noFill/>
+                        </a:ln>
+                      </wps:spPr>
+                      <wps:txbx>
+                        <w:txbxContent>
+                          <w:p>
+                            <w:pPr>
+                              <w:jc w:val="center"/>
+                            </w:pPr>
+                            <w:r>
+                              <w:rPr>
+                                <w:rFonts w:cs="Times New Roman"/>
+                              </w:rPr>
+                              <w:t>▲</w:t>
+                            </w:r>
+                            <w:r>
+                              <w:t>tSNE with iter=250</w:t>
+                            </w:r>
+                          </w:p>
+                        </w:txbxContent>
+                      </wps:txbx>
+                      <wps:bodyPr rot="0" spcFirstLastPara="0" vertOverflow="overflow" horzOverflow="overflow" vert="horz" wrap="square" lIns="91440" tIns="45720" rIns="91440" bIns="45720" numCol="1" spcCol="0" rtlCol="0" fromWordArt="0" anchor="t" anchorCtr="0" forceAA="0" compatLnSpc="1">
+                        <a:prstTxWarp prst="textNoShape">
+                          <a:avLst/>
+                        </a:prstTxWarp>
+                        <a:noAutofit/>
+                      </wps:bodyPr>
+                    </wps:wsp>
+                  </a:graphicData>
+                </a:graphic>
+                <wp14:sizeRelH relativeFrom="margin">
+                  <wp14:pctWidth>0</wp14:pctWidth>
+                </wp14:sizeRelH>
+                <wp14:sizeRelV relativeFrom="margin">
+                  <wp14:pctHeight>0</wp14:pctHeight>
+                </wp14:sizeRelV>
+              </wp:anchor>
+            </w:drawing>
+          </mc:Choice>
+          <mc:Fallback>
+            <w:pict>
+              <v:shapetype w14:anchorId="30088C67" id="_x0000_t202" coordsize="21600,21600" o:spt="202" path="m,l,21600r21600,l21600,xe">
+                <v:stroke joinstyle="miter"/>
+                <v:path gradientshapeok="t" o:connecttype="rect"/>
+              </v:shapetype>
+              <v:shape id="文字方塊 10" o:spid="_x0000_s1026" type="#_x0000_t202" style="position:absolute;left:0;text-align:left;margin-left:249.6pt;margin-top:.5pt;width:149.85pt;height:20.4pt;z-index:251661312;visibility:visible;mso-wrap-style:square;mso-width-percent:0;mso-height-percent:0;mso-wrap-distance-left:9pt;mso-wrap-distance-top:0;mso-wrap-distance-right:9pt;mso-wrap-distance-bottom:0;mso-position-horizontal:absolute;mso-position-horizontal-relative:text;mso-position-vertical:absolute;mso-position-vertical-relative:text;mso-width-percent:0;mso-height-percent:0;mso-width-relative:margin;mso-height-relative:margin;v-text-anchor:top" o:gfxdata="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" filled="f" stroked="f" strokeweight=".5pt">
+                <v:textbox>
+                  <w:txbxContent>
+                    <w:p>
+                      <w:pPr>
+                        <w:jc w:val="center"/>
+                      </w:pPr>
+                      <w:r>
+                        <w:rPr>
+                          <w:rFonts w:cs="Times New Roman"/>
+                        </w:rPr>
+                        <w:t>▲</w:t>
+                      </w:r>
+                      <w:r>
+                        <w:t>tSNE with iter=250</w:t>
+                      </w:r>
+                    </w:p>
+                  </w:txbxContent>
+                </v:textbox>
+              </v:shape>
+            </w:pict>
+          </mc:Fallback>
+        </mc:AlternateContent>
+      </w:r>
+      <w:r>
+        <w:rPr>
+          <w:noProof/>
+        </w:rPr>
+        <mc:AlternateContent>
+          <mc:Choice Requires="wps">
+            <w:drawing>
+              <wp:anchor distT="0" distB="0" distL="114300" distR="114300" simplePos="0" relativeHeight="251659264" behindDoc="0" locked="0" layoutInCell="1" allowOverlap="1" wp14:anchorId="62EAA5FD" wp14:editId="0618BF57">
+                <wp:simplePos x="0" y="0"/>
+                <wp:positionH relativeFrom="column">
+                  <wp:posOffset>1028700</wp:posOffset>
+                </wp:positionH>
+                <wp:positionV relativeFrom="paragraph">
+                  <wp:posOffset>6350</wp:posOffset>
+                </wp:positionV>
+                <wp:extent cx="1017905" cy="248920"/>
+                <wp:effectExtent l="0" t="0" r="0" b="0"/>
+                <wp:wrapNone/>
+                <wp:docPr id="3" name="文字方塊 3"/>
+                <wp:cNvGraphicFramePr/>
+                <a:graphic xmlns:a="http://schemas.openxmlformats.org/drawingml/2006/main">
+                  <a:graphicData uri="http://schemas.microsoft.com/office/word/2010/wordprocessingShape">
+                    <wps:wsp>
+                      <wps:cNvSpPr txBox="1"/>
+                      <wps:spPr>
+                        <a:xfrm>
+                          <a:off x="0" y="0"/>
+                          <a:ext cx="1017905" cy="248920"/>
+                        </a:xfrm>
+                        <a:prstGeom prst="rect">
+                          <a:avLst/>
+                        </a:prstGeom>
+                        <a:noFill/>
+                        <a:ln w="6350">
+                          <a:noFill/>
+                        </a:ln>
+                      </wps:spPr>
+                      <wps:txbx>
+                        <w:txbxContent>
+                          <w:p>
+                            <w:pPr>
+                              <w:jc w:val="center"/>
+                            </w:pPr>
+                            <w:r>
+                              <w:rPr>
+                                <w:rFonts w:cs="Times New Roman"/>
+                              </w:rPr>
+                              <w:t>▲</w:t>
+                            </w:r>
+                            <w:r>
+                              <w:t>PCA</w:t>
+                            </w:r>
+                          </w:p>
+                        </w:txbxContent>
+                      </wps:txbx>
+                      <wps:bodyPr rot="0" spcFirstLastPara="0" vertOverflow="overflow" horzOverflow="overflow" vert="horz" wrap="square" lIns="91440" tIns="45720" rIns="91440" bIns="45720" numCol="1" spcCol="0" rtlCol="0" fromWordArt="0" anchor="t" anchorCtr="0" forceAA="0" compatLnSpc="1">
+                        <a:prstTxWarp prst="textNoShape">
+                          <a:avLst/>
+                        </a:prstTxWarp>
+                        <a:noAutofit/>
+                      </wps:bodyPr>
+                    </wps:wsp>
+                  </a:graphicData>
+                </a:graphic>
+                <wp14:sizeRelV relativeFrom="margin">
+                  <wp14:pctHeight>0</wp14:pctHeight>
+                </wp14:sizeRelV>
+              </wp:anchor>
+            </w:drawing>
+          </mc:Choice>
+          <mc:Fallback>
+            <w:pict>
+              <v:shape w14:anchorId="62EAA5FD" id="文字方塊 3" o:spid="_x0000_s1027" type="#_x0000_t202" style="position:absolute;left:0;text-align:left;margin-left:81pt;margin-top:.5pt;width:80.15pt;height:19.6pt;z-index:251659264;visibility:visible;mso-wrap-style:square;mso-height-percent:0;mso-wrap-distance-left:9pt;mso-wrap-distance-top:0;mso-wrap-distance-right:9pt;mso-wrap-distance-bottom:0;mso-position-horizontal:absolute;mso-position-horizontal-relative:text;mso-position-vertical:absolute;mso-position-vertical-relative:text;mso-height-percent:0;mso-height-relative:margin;v-text-anchor:top" o:gfxdata="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" filled="f" stroked="f" strokeweight=".5pt">
+                <v:textbox>
+                  <w:txbxContent>
+                    <w:p>
+                      <w:pPr>
+                        <w:jc w:val="center"/>
+                      </w:pPr>
+                      <w:r>
+                        <w:rPr>
+                          <w:rFonts w:cs="Times New Roman"/>
+                        </w:rPr>
+                        <w:t>▲</w:t>
+                      </w:r>
+                      <w:r>
+                        <w:t>PCA</w:t>
+                      </w:r>
+                    </w:p>
+                  </w:txbxContent>
+                </v:textbox>
+              </v:shape>
+            </w:pict>
+          </mc:Fallback>
+        </mc:AlternateContent>
+      </w:r>
+    </w:p>
+    <w:p>
+      <w:pPr>
+        <w:pStyle w:val="a3"/>
+        <w:ind w:left="360"/>
+      </w:pPr>
+    </w:p>
+    <w:p>
+      <w:pPr>
+        <w:pStyle w:val="a3"/>
+        <w:ind w:left="360"/>
+      </w:pPr>
+      <w:r>
+        <w:rPr>
+          <w:noProof/>
+        </w:rPr>
+        <mc:AlternateContent>
+          <mc:Choice Requires="wps">
+            <w:drawing>
+              <wp:anchor distT="0" distB="0" distL="114300" distR="114300" simplePos="0" relativeHeight="251663360" behindDoc="0" locked="0" layoutInCell="1" allowOverlap="1" wp14:anchorId="5F8F9288" wp14:editId="34C21EC9">
+                <wp:simplePos x="0" y="0"/>
+                <wp:positionH relativeFrom="column">
+                  <wp:posOffset>571500</wp:posOffset>
+                </wp:positionH>
+                <wp:positionV relativeFrom="paragraph">
+                  <wp:posOffset>1912620</wp:posOffset>
+                </wp:positionV>
+                <wp:extent cx="1903095" cy="259080"/>
+                <wp:effectExtent l="0" t="0" r="0" b="7620"/>
+                <wp:wrapNone/>
+                <wp:docPr id="13" name="文字方塊 13"/>
+                <wp:cNvGraphicFramePr/>
+                <a:graphic xmlns:a="http://schemas.openxmlformats.org/drawingml/2006/main">
+                  <a:graphicData uri="http://schemas.microsoft.com/office/word/2010/wordprocessingShape">
+                    <wps:wsp>
+                      <wps:cNvSpPr txBox="1"/>
+                      <wps:spPr>
+                        <a:xfrm>
+                          <a:off x="0" y="0"/>
+                          <a:ext cx="1903095" cy="259080"/>
+                        </a:xfrm>
+                        <a:prstGeom prst="rect">
+                          <a:avLst/>
+                        </a:prstGeom>
+                        <a:noFill/>
+                        <a:ln w="6350">
+                          <a:noFill/>
+                        </a:ln>
+                      </wps:spPr>
+                      <wps:txbx>
+                        <w:txbxContent>
+                          <w:p>
+                            <w:pPr>
+                              <w:jc w:val="center"/>
+                            </w:pPr>
+                            <w:r>
+                              <w:rPr>
+                                <w:rFonts w:cs="Times New Roman"/>
+                              </w:rPr>
+                              <w:t>▲</w:t>
+                            </w:r>
+                            <w:r>
+                              <w:t>tSNE with iter=5</w:t>
+                            </w:r>
+                            <w:r>
+                              <w:t>0</w:t>
+                            </w:r>
+                            <w:r>
+                              <w:t>0</w:t>
+                            </w:r>
+                          </w:p>
+                        </w:txbxContent>
+                      </wps:txbx>
+                      <wps:bodyPr rot="0" spcFirstLastPara="0" vertOverflow="overflow" horzOverflow="overflow" vert="horz" wrap="square" lIns="91440" tIns="45720" rIns="91440" bIns="45720" numCol="1" spcCol="0" rtlCol="0" fromWordArt="0" anchor="t" anchorCtr="0" forceAA="0" compatLnSpc="1">
+                        <a:prstTxWarp prst="textNoShape">
+                          <a:avLst/>
+                        </a:prstTxWarp>
+                        <a:noAutofit/>
+                      </wps:bodyPr>
+                    </wps:wsp>
+                  </a:graphicData>
+                </a:graphic>
+                <wp14:sizeRelH relativeFrom="margin">
+                  <wp14:pctWidth>0</wp14:pctWidth>
+                </wp14:sizeRelH>
+                <wp14:sizeRelV relativeFrom="margin">
+                  <wp14:pctHeight>0</wp14:pctHeight>
+                </wp14:sizeRelV>
+              </wp:anchor>
+            </w:drawing>
+          </mc:Choice>
+          <mc:Fallback>
+            <w:pict>
+              <v:shape w14:anchorId="5F8F9288" id="文字方塊 13" o:spid="_x0000_s1028" type="#_x0000_t202" style="position:absolute;left:0;text-align:left;margin-left:45pt;margin-top:150.6pt;width:149.85pt;height:20.4pt;z-index:251663360;visibility:visible;mso-wrap-style:square;mso-width-percent:0;mso-height-percent:0;mso-wrap-distance-left:9pt;mso-wrap-distance-top:0;mso-wrap-distance-right:9pt;mso-wrap-distance-bottom:0;mso-position-horizontal:absolute;mso-position-horizontal-relative:text;mso-position-vertical:absolute;mso-position-vertical-relative:text;mso-width-percent:0;mso-height-percent:0;mso-width-relative:margin;mso-height-relative:margin;v-text-anchor:top" o:gfxdata="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" filled="f" stroked="f" strokeweight=".5pt">
+                <v:textbox>
+                  <w:txbxContent>
+                    <w:p>
+                      <w:pPr>
+                        <w:jc w:val="center"/>
+                      </w:pPr>
+                      <w:r>
+                        <w:rPr>
+                          <w:rFonts w:cs="Times New Roman"/>
+                        </w:rPr>
+                        <w:t>▲</w:t>
+                      </w:r>
+                      <w:r>
+                        <w:t>tSNE with iter=5</w:t>
+                      </w:r>
+                      <w:r>
+                        <w:t>0</w:t>
+                      </w:r>
+                      <w:r>
+                        <w:t>0</w:t>
+                      </w:r>
+                    </w:p>
+                  </w:txbxContent>
+                </v:textbox>
+              </v:shape>
+            </w:pict>
+          </mc:Fallback>
+        </mc:AlternateContent>
+      </w:r>
+      <w:r>
+        <w:rPr>
+          <w:noProof/>
+        </w:rPr>
+        <mc:AlternateContent>
+          <mc:Choice Requires="wps">
+            <w:drawing>
+              <wp:anchor distT="0" distB="0" distL="114300" distR="114300" simplePos="0" relativeHeight="251665408" behindDoc="0" locked="0" layoutInCell="1" allowOverlap="1" wp14:anchorId="3BEE381C" wp14:editId="5C7EDBCF">
+                <wp:simplePos x="0" y="0"/>
+                <wp:positionH relativeFrom="column">
+                  <wp:posOffset>3167380</wp:posOffset>
+                </wp:positionH>
+                <wp:positionV relativeFrom="paragraph">
+                  <wp:posOffset>1920240</wp:posOffset>
+                </wp:positionV>
+                <wp:extent cx="1903095" cy="259080"/>
+                <wp:effectExtent l="0" t="0" r="0" b="7620"/>
+                <wp:wrapNone/>
+                <wp:docPr id="14" name="文字方塊 14"/>
+                <wp:cNvGraphicFramePr/>
+                <a:graphic xmlns:a="http://schemas.openxmlformats.org/drawingml/2006/main">
+                  <a:graphicData uri="http://schemas.microsoft.com/office/word/2010/wordprocessingShape">
+                    <wps:wsp>
+                      <wps:cNvSpPr txBox="1"/>
+                      <wps:spPr>
+                        <a:xfrm>
+                          <a:off x="0" y="0"/>
+                          <a:ext cx="1903095" cy="259080"/>
+                        </a:xfrm>
+                        <a:prstGeom prst="rect">
+                          <a:avLst/>
+                        </a:prstGeom>
+                        <a:noFill/>
+                        <a:ln w="6350">
+                          <a:noFill/>
+                        </a:ln>
+                      </wps:spPr>
+                      <wps:txbx>
+                        <w:txbxContent>
+                          <w:p>
+                            <w:pPr>
+                              <w:jc w:val="center"/>
+                            </w:pPr>
+                            <w:r>
+                              <w:rPr>
+                                <w:rFonts w:cs="Times New Roman"/>
+                              </w:rPr>
+                              <w:t>▲</w:t>
+                            </w:r>
+                            <w:r>
+                              <w:t>tSNE with iter=</w:t>
+                            </w:r>
+                            <w:r>
+                              <w:t>750</w:t>
+                            </w:r>
+                          </w:p>
+                        </w:txbxContent>
+                      </wps:txbx>
+                      <wps:bodyPr rot="0" spcFirstLastPara="0" vertOverflow="overflow" horzOverflow="overflow" vert="horz" wrap="square" lIns="91440" tIns="45720" rIns="91440" bIns="45720" numCol="1" spcCol="0" rtlCol="0" fromWordArt="0" anchor="t" anchorCtr="0" forceAA="0" compatLnSpc="1">
+                        <a:prstTxWarp prst="textNoShape">
+                          <a:avLst/>
+                        </a:prstTxWarp>
+                        <a:noAutofit/>
+                      </wps:bodyPr>
+                    </wps:wsp>
+                  </a:graphicData>
+                </a:graphic>
+                <wp14:sizeRelH relativeFrom="margin">
+                  <wp14:pctWidth>0</wp14:pctWidth>
+                </wp14:sizeRelH>
+                <wp14:sizeRelV relativeFrom="margin">
+                  <wp14:pctHeight>0</wp14:pctHeight>
+                </wp14:sizeRelV>
+              </wp:anchor>
+            </w:drawing>
+          </mc:Choice>
+          <mc:Fallback>
+            <w:pict>
+              <v:shape w14:anchorId="3BEE381C" id="文字方塊 14" o:spid="_x0000_s1029" type="#_x0000_t202" style="position:absolute;left:0;text-align:left;margin-left:249.4pt;margin-top:151.2pt;width:149.85pt;height:20.4pt;z-index:251665408;visibility:visible;mso-wrap-style:square;mso-width-percent:0;mso-height-percent:0;mso-wrap-distance-left:9pt;mso-wrap-distance-top:0;mso-wrap-distance-right:9pt;mso-wrap-distance-bottom:0;mso-position-horizontal:absolute;mso-position-horizontal-relative:text;mso-position-vertical:absolute;mso-position-vertical-relative:text;mso-width-percent:0;mso-height-percent:0;mso-width-relative:margin;mso-height-relative:margin;v-text-anchor:top" o:gfxdata="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" filled="f" stroked="f" strokeweight=".5pt">
+                <v:textbox>
+                  <w:txbxContent>
+                    <w:p>
+                      <w:pPr>
+                        <w:jc w:val="center"/>
+                      </w:pPr>
+                      <w:r>
+                        <w:rPr>
+                          <w:rFonts w:cs="Times New Roman"/>
+                        </w:rPr>
+                        <w:t>▲</w:t>
+                      </w:r>
+                      <w:r>
+                        <w:t>tSNE with iter=</w:t>
+                      </w:r>
+                      <w:r>
+                        <w:t>750</w:t>
+                      </w:r>
+                    </w:p>
+                  </w:txbxContent>
+                </v:textbox>
+              </v:shape>
+            </w:pict>
+          </mc:Fallback>
+        </mc:AlternateContent>
+      </w:r>
+      <w:r>
+        <w:rPr>
+          <w:noProof/>
+        </w:rPr>
+        <w:drawing>
+          <wp:inline distT="0" distB="0" distL="0" distR="0" wp14:anchorId="7D8D734C" wp14:editId="295810DC">
+            <wp:extent cx="2560320" cy="1920240"/>
+            <wp:effectExtent l="0" t="0" r="0" b="3810"/>
+            <wp:docPr id="11" name="圖片 11"/>
+            <wp:cNvGraphicFramePr>
+              <a:graphicFrameLocks xmlns:a="http://schemas.openxmlformats.org/drawingml/2006/main" noChangeAspect="1"/>
+            </wp:cNvGraphicFramePr>
+            <a:graphic xmlns:a="http://schemas.openxmlformats.org/drawingml/2006/main">
+              <a:graphicData uri="http://schemas.openxmlformats.org/drawingml/2006/picture">
+                <pic:pic xmlns:pic="http://schemas.openxmlformats.org/drawingml/2006/picture">
+                  <pic:nvPicPr>
+                    <pic:cNvPr id="11" name="圖片 11"/>
+                    <pic:cNvPicPr/>
+                  </pic:nvPicPr>
+                  <pic:blipFill>
+                    <a:blip r:embed="rId10" cstate="print">
+                      <a:extLst>
+                        <a:ext uri="{28A0092B-C50C-407E-A947-70E740481C1C}">
+                          <a14:useLocalDpi xmlns:a14="http://schemas.microsoft.com/office/drawing/2010/main" val="0"/>
+                        </a:ext>
+                      </a:extLst>
+                    </a:blip>
+                    <a:stretch>
+                      <a:fillRect/>
+                    </a:stretch>
+                  </pic:blipFill>
+                  <pic:spPr>
+                    <a:xfrm>
+                      <a:off x="0" y="0"/>
+                      <a:ext cx="2560320" cy="1920240"/>
+                    </a:xfrm>
+                    <a:prstGeom prst="rect">
+                      <a:avLst/>
+                    </a:prstGeom>
+                  </pic:spPr>
+                </pic:pic>
+              </a:graphicData>
+            </a:graphic>
+          </wp:inline>
+        </w:drawing>
+      </w:r>
+      <w:r>
+        <w:rPr>
+          <w:noProof/>
+        </w:rPr>
+        <w:drawing>
+          <wp:inline distT="0" distB="0" distL="0" distR="0" wp14:anchorId="5CDE09CD" wp14:editId="6742F4C3">
+            <wp:extent cx="2560320" cy="1920240"/>
+            <wp:effectExtent l="0" t="0" r="0" b="3810"/>
+            <wp:docPr id="12" name="圖片 12"/>
+            <wp:cNvGraphicFramePr>
+              <a:graphicFrameLocks xmlns:a="http://schemas.openxmlformats.org/drawingml/2006/main" noChangeAspect="1"/>
+            </wp:cNvGraphicFramePr>
+            <a:graphic xmlns:a="http://schemas.openxmlformats.org/drawingml/2006/main">
+              <a:graphicData uri="http://schemas.openxmlformats.org/drawingml/2006/picture">
+                <pic:pic xmlns:pic="http://schemas.openxmlformats.org/drawingml/2006/picture">
+                  <pic:nvPicPr>
+                    <pic:cNvPr id="12" name="圖片 12"/>
+                    <pic:cNvPicPr/>
+                  </pic:nvPicPr>
+                  <pic:blipFill>
+                    <a:blip r:embed="rId11" cstate="print">
+                      <a:extLst>
+                        <a:ext uri="{28A0092B-C50C-407E-A947-70E740481C1C}">
+                          <a14:useLocalDpi xmlns:a14="http://schemas.microsoft.com/office/drawing/2010/main" val="0"/>
+                        </a:ext>
+                      </a:extLst>
+                    </a:blip>
+                    <a:stretch>
+                      <a:fillRect/>
+                    </a:stretch>
+                  </pic:blipFill>
+                  <pic:spPr>
+                    <a:xfrm>
+                      <a:off x="0" y="0"/>
+                      <a:ext cx="2560320" cy="1920240"/>
+                    </a:xfrm>
+                    <a:prstGeom prst="rect">
+                      <a:avLst/>
+                    </a:prstGeom>
+                  </pic:spPr>
+                </pic:pic>
+              </a:graphicData>
+            </a:graphic>
+          </wp:inline>
+        </w:drawing>
+      </w:r>
+    </w:p>
+    <w:p>
+      <w:pPr>
+        <w:pStyle w:val="a3"/>
+        <w:ind w:left="360"/>
+      </w:pPr>
+    </w:p>
+    <w:p>
+      <w:pPr>
+        <w:pStyle w:val="a3"/>
+        <w:ind w:left="360"/>
+      </w:pPr>
+    </w:p>
+    <w:p>
+      <w:pPr>
+        <w:pStyle w:val="a3"/>
+        <w:ind w:left="360"/>
+      </w:pPr>
+      <w:r>
+        <w:rPr>
+          <w:noProof/>
+        </w:rPr>
+        <mc:AlternateContent>
+          <mc:Choice Requires="wps">
+            <w:drawing>
+              <wp:anchor distT="0" distB="0" distL="114300" distR="114300" simplePos="0" relativeHeight="251667456" behindDoc="0" locked="0" layoutInCell="1" allowOverlap="1" wp14:anchorId="2D6F200C" wp14:editId="41EACCAF">
+                <wp:simplePos x="0" y="0"/>
+                <wp:positionH relativeFrom="column">
+                  <wp:posOffset>574040</wp:posOffset>
+                </wp:positionH>
+                <wp:positionV relativeFrom="paragraph">
+                  <wp:posOffset>1900555</wp:posOffset>
+                </wp:positionV>
+                <wp:extent cx="1903095" cy="259080"/>
+                <wp:effectExtent l="0" t="0" r="0" b="7620"/>
+                <wp:wrapNone/>
+                <wp:docPr id="16" name="文字方塊 16"/>
+                <wp:cNvGraphicFramePr/>
+                <a:graphic xmlns:a="http://schemas.openxmlformats.org/drawingml/2006/main">
+                  <a:graphicData uri="http://schemas.microsoft.com/office/word/2010/wordprocessingShape">
+                    <wps:wsp>
+                      <wps:cNvSpPr txBox="1"/>
+                      <wps:spPr>
+                        <a:xfrm>
+                          <a:off x="0" y="0"/>
+                          <a:ext cx="1903095" cy="259080"/>
+                        </a:xfrm>
+                        <a:prstGeom prst="rect">
+                          <a:avLst/>
+                        </a:prstGeom>
+                        <a:noFill/>
+                        <a:ln w="6350">
+                          <a:noFill/>
+                        </a:ln>
+                      </wps:spPr>
+                      <wps:txbx>
+                        <w:txbxContent>
+                          <w:p>
+                            <w:pPr>
+                              <w:jc w:val="center"/>
+                            </w:pPr>
+                            <w:r>
+                              <w:rPr>
+                                <w:rFonts w:cs="Times New Roman"/>
+                              </w:rPr>
+                              <w:t>▲</w:t>
+                            </w:r>
+                            <w:r>
+                              <w:t>tSNE with iter=</w:t>
+                            </w:r>
+                            <w:r>
+                              <w:t>10</w:t>
+                            </w:r>
+                            <w:r>
+                              <w:t>00</w:t>
+                            </w:r>
+                          </w:p>
+                        </w:txbxContent>
+                      </wps:txbx>
+                      <wps:bodyPr rot="0" spcFirstLastPara="0" vertOverflow="overflow" horzOverflow="overflow" vert="horz" wrap="square" lIns="91440" tIns="45720" rIns="91440" bIns="45720" numCol="1" spcCol="0" rtlCol="0" fromWordArt="0" anchor="t" anchorCtr="0" forceAA="0" compatLnSpc="1">
+                        <a:prstTxWarp prst="textNoShape">
+                          <a:avLst/>
+                        </a:prstTxWarp>
+                        <a:noAutofit/>
+                      </wps:bodyPr>
+                    </wps:wsp>
+                  </a:graphicData>
+                </a:graphic>
+                <wp14:sizeRelH relativeFrom="margin">
+                  <wp14:pctWidth>0</wp14:pctWidth>
+                </wp14:sizeRelH>
+                <wp14:sizeRelV relativeFrom="margin">
+                  <wp14:pctHeight>0</wp14:pctHeight>
+                </wp14:sizeRelV>
+              </wp:anchor>
+            </w:drawing>
+          </mc:Choice>
+          <mc:Fallback>
+            <w:pict>
+              <v:shape w14:anchorId="2D6F200C" id="文字方塊 16" o:spid="_x0000_s1030" type="#_x0000_t202" style="position:absolute;left:0;text-align:left;margin-left:45.2pt;margin-top:149.65pt;width:149.85pt;height:20.4pt;z-index:251667456;visibility:visible;mso-wrap-style:square;mso-width-percent:0;mso-height-percent:0;mso-wrap-distance-left:9pt;mso-wrap-distance-top:0;mso-wrap-distance-right:9pt;mso-wrap-distance-bottom:0;mso-position-horizontal:absolute;mso-position-horizontal-relative:text;mso-position-vertical:absolute;mso-position-vertical-relative:text;mso-width-percent:0;mso-height-percent:0;mso-width-relative:margin;mso-height-relative:margin;v-text-anchor:top" o:gfxdata="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" filled="f" stroked="f" strokeweight=".5pt">
+                <v:textbox>
+                  <w:txbxContent>
+                    <w:p>
+                      <w:pPr>
+                        <w:jc w:val="center"/>
+                      </w:pPr>
+                      <w:r>
+                        <w:rPr>
+                          <w:rFonts w:cs="Times New Roman"/>
+                        </w:rPr>
+                        <w:t>▲</w:t>
+                      </w:r>
+                      <w:r>
+                        <w:t>tSNE with iter=</w:t>
+                      </w:r>
+                      <w:r>
+                        <w:t>10</w:t>
+                      </w:r>
+                      <w:r>
+                        <w:t>00</w:t>
+                      </w:r>
+                    </w:p>
+                  </w:txbxContent>
+                </v:textbox>
+              </v:shape>
+            </w:pict>
+          </mc:Fallback>
+        </mc:AlternateContent>
+      </w:r>
+      <w:r>
+        <w:rPr>
+          <w:noProof/>
+        </w:rPr>
+        <w:drawing>
+          <wp:inline distT="0" distB="0" distL="0" distR="0" wp14:anchorId="4EEF0C6D" wp14:editId="344B11CC">
+            <wp:extent cx="2560320" cy="1920240"/>
+            <wp:effectExtent l="0" t="0" r="0" b="3810"/>
+            <wp:docPr id="15" name="圖片 15"/>
+            <wp:cNvGraphicFramePr>
+              <a:graphicFrameLocks xmlns:a="http://schemas.openxmlformats.org/drawingml/2006/main" noChangeAspect="1"/>
+            </wp:cNvGraphicFramePr>
+            <a:graphic xmlns:a="http://schemas.openxmlformats.org/drawingml/2006/main">
+              <a:graphicData uri="http://schemas.openxmlformats.org/drawingml/2006/picture">
+                <pic:pic xmlns:pic="http://schemas.openxmlformats.org/drawingml/2006/picture">
+                  <pic:nvPicPr>
+                    <pic:cNvPr id="15" name="圖片 15"/>
+                    <pic:cNvPicPr/>
+                  </pic:nvPicPr>
+                  <pic:blipFill>
+                    <a:blip r:embed="rId12" cstate="print">
+                      <a:extLst>
+                        <a:ext uri="{28A0092B-C50C-407E-A947-70E740481C1C}">
+                          <a14:useLocalDpi xmlns:a14="http://schemas.microsoft.com/office/drawing/2010/main" val="0"/>
+                        </a:ext>
+                      </a:extLst>
+                    </a:blip>
+                    <a:stretch>
+                      <a:fillRect/>
+                    </a:stretch>
+                  </pic:blipFill>
+                  <pic:spPr>
+                    <a:xfrm>
+                      <a:off x="0" y="0"/>
+                      <a:ext cx="2560320" cy="1920240"/>
+                    </a:xfrm>
+                    <a:prstGeom prst="rect">
+                      <a:avLst/>
+                    </a:prstGeom>
+                  </pic:spPr>
+                </pic:pic>
+              </a:graphicData>
+            </a:graphic>
+          </wp:inline>
+        </w:drawing>
+      </w:r>
     </w:p>
     <w:p>
       <w:pPr>
@@ -1663,7 +2348,7 @@
 </file>
 
 <file path=word/numbering.xml><?xml version="1.0" encoding="utf-8"?>
-<w:numbering xmlns:wpc="http://schemas.microsoft.com/office/word/2010/wordprocessingCanvas" xmlns:cx="http://schemas.microsoft.com/office/drawing/2014/chartex" xmlns:cx1="http://schemas.microsoft.com/office/drawing/2015/9/8/chartex" xmlns:cx2="http://schemas.microsoft.com/office/drawing/2015/10/21/chartex" xmlns:cx3="http://schemas.microsoft.com/office/drawing/2016/5/9/chartex" xmlns:cx4="http://schemas.microsoft.com/office/drawing/2016/5/10/chartex" xmlns:cx5="http://schemas.microsoft.com/office/drawing/2016/5/11/chartex" xmlns:cx6="http://schemas.microsoft.com/office/drawing/2016/5/12/chartex" xmlns:cx7="http://schemas.microsoft.com/office/drawing/2016/5/13/chartex" xmlns:cx8="http://schemas.microsoft.com/office/drawing/2016/5/14/chartex" xmlns:mc="http://schemas.openxmlformats.org/markup-compatibility/2006" xmlns:aink="http://schemas.microsoft.com/office/drawing/2016/ink" xmlns:am3d="http://schemas.microsoft.com/office/drawing/2017/model3d" xmlns:o="urn:schemas-microsoft-com:office:office" xmlns:r="http://schemas.openxmlformats.org/officeDocument/2006/relationships" xmlns:m="http://schemas.openxmlformats.org/officeDocument/2006/math" xmlns:v="urn:schemas-microsoft-com:vml" xmlns:wp14="http://schemas.microsoft.com/office/word/2010/wordprocessingDrawing" xmlns:wp="http://schemas.openxmlformats.org/drawingml/2006/wordprocessingDrawing" xmlns:w10="urn:schemas-microsoft-com:office:word" xmlns:w="http://schemas.openxmlformats.org/wordprocessingml/2006/main" xmlns:w14="http://schemas.microsoft.com/office/word/2010/wordml" xmlns:w15="http://schemas.microsoft.com/office/word/2012/wordml" xmlns:w16cid="http://schemas.microsoft.com/office/word/2016/wordml/cid" xmlns:w16se="http://schemas.microsoft.com/office/word/2015/wordml/symex" xmlns:wpg="http://schemas.microsoft.com/office/word/2010/wordprocessingGroup" xmlns:wpi="http://schemas.microsoft.com/office/word/2010/wordprocessingInk" xmlns:wne="http://schemas.microsoft.com/office/word/2006/wordml" xmlns:wps="http://schemas.microsoft.com/office/word/2010/wordprocessingShape" mc:Ignorable="w14 w15 w16se w16cid wp14">
+<w:numbering xmlns:wpc="http://schemas.microsoft.com/office/word/2010/wordprocessingCanvas" xmlns:cx="http://schemas.microsoft.com/office/drawing/2014/chartex" xmlns:cx1="http://schemas.microsoft.com/office/drawing/2015/9/8/chartex" xmlns:cx2="http://schemas.microsoft.com/office/drawing/2015/10/21/chartex" xmlns:cx3="http://schemas.microsoft.com/office/drawing/2016/5/9/chartex" xmlns:cx4="http://schemas.microsoft.com/office/drawing/2016/5/10/chartex" xmlns:cx5="http://schemas.microsoft.com/office/drawing/2016/5/11/chartex" xmlns:cx6="http://schemas.microsoft.com/office/drawing/2016/5/12/chartex" xmlns:cx7="http://schemas.microsoft.com/office/drawing/2016/5/13/chartex" xmlns:cx8="http://schemas.microsoft.com/office/drawing/2016/5/14/chartex" xmlns:mc="http://schemas.openxmlformats.org/markup-compatibility/2006" xmlns:aink="http://schemas.microsoft.com/office/drawing/2016/ink" xmlns:am3d="http://schemas.microsoft.com/office/drawing/2017/model3d" xmlns:o="urn:schemas-microsoft-com:office:office" xmlns:r="http://schemas.openxmlformats.org/officeDocument/2006/relationships" xmlns:m="http://schemas.openxmlformats.org/officeDocument/2006/math" xmlns:v="urn:schemas-microsoft-com:vml" xmlns:wp14="http://schemas.microsoft.com/office/word/2010/wordprocessingDrawing" xmlns:wp="http://schemas.openxmlformats.org/drawingml/2006/wordprocessingDrawing" xmlns:w10="urn:schemas-microsoft-com:office:word" xmlns:w="http://schemas.openxmlformats.org/wordprocessingml/2006/main" xmlns:w14="http://schemas.microsoft.com/office/word/2010/wordml" xmlns:w15="http://schemas.microsoft.com/office/word/2012/wordml" xmlns:w16cex="http://schemas.microsoft.com/office/word/2018/wordml/cex" xmlns:w16cid="http://schemas.microsoft.com/office/word/2016/wordml/cid" xmlns:w16="http://schemas.microsoft.com/office/word/2018/wordml" xmlns:w16sdtdh="http://schemas.microsoft.com/office/word/2020/wordml/sdtdatahash" xmlns:w16se="http://schemas.microsoft.com/office/word/2015/wordml/symex" xmlns:wpg="http://schemas.microsoft.com/office/word/2010/wordprocessingGroup" xmlns:wpi="http://schemas.microsoft.com/office/word/2010/wordprocessingInk" xmlns:wne="http://schemas.microsoft.com/office/word/2006/wordml" xmlns:wps="http://schemas.microsoft.com/office/word/2010/wordprocessingShape" mc:Ignorable="w14 w15 w16se w16cid w16 w16cex w16sdtdh wp14">
   <w:abstractNum w:abstractNumId="0" w15:restartNumberingAfterBreak="0">
     <w:nsid w:val="4C44208A"/>
     <w:multiLevelType w:val="hybridMultilevel"/>
@@ -1757,7 +2442,7 @@
 </file>
 
 <file path=word/styles.xml><?xml version="1.0" encoding="utf-8"?>
-<w:styles xmlns:mc="http://schemas.openxmlformats.org/markup-compatibility/2006" xmlns:r="http://schemas.openxmlformats.org/officeDocument/2006/relationships" xmlns:w="http://schemas.openxmlformats.org/wordprocessingml/2006/main" xmlns:w14="http://schemas.microsoft.com/office/word/2010/wordml" xmlns:w15="http://schemas.microsoft.com/office/word/2012/wordml" xmlns:w16cid="http://schemas.microsoft.com/office/word/2016/wordml/cid" xmlns:w16se="http://schemas.microsoft.com/office/word/2015/wordml/symex" mc:Ignorable="w14 w15 w16se w16cid">
+<w:styles xmlns:mc="http://schemas.openxmlformats.org/markup-compatibility/2006" xmlns:r="http://schemas.openxmlformats.org/officeDocument/2006/relationships" xmlns:w="http://schemas.openxmlformats.org/wordprocessingml/2006/main" xmlns:w14="http://schemas.microsoft.com/office/word/2010/wordml" xmlns:w15="http://schemas.microsoft.com/office/word/2012/wordml" xmlns:w16cex="http://schemas.microsoft.com/office/word/2018/wordml/cex" xmlns:w16cid="http://schemas.microsoft.com/office/word/2016/wordml/cid" xmlns:w16="http://schemas.microsoft.com/office/word/2018/wordml" xmlns:w16sdtdh="http://schemas.microsoft.com/office/word/2020/wordml/sdtdatahash" xmlns:w16se="http://schemas.microsoft.com/office/word/2015/wordml/symex" mc:Ignorable="w14 w15 w16se w16cid w16 w16cex w16sdtdh">
   <w:docDefaults>
     <w:rPrDefault>
       <w:rPr>
@@ -1773,7 +2458,7 @@
       </w:pPr>
     </w:pPrDefault>
   </w:docDefaults>
-  <w:latentStyles w:defLockedState="0" w:defUIPriority="99" w:defSemiHidden="0" w:defUnhideWhenUsed="0" w:defQFormat="0" w:count="375">
+  <w:latentStyles w:defLockedState="0" w:defUIPriority="99" w:defSemiHidden="0" w:defUnhideWhenUsed="0" w:defQFormat="0" w:count="376">
     <w:lsdException w:name="Normal" w:uiPriority="0" w:qFormat="1"/>
     <w:lsdException w:name="heading 1" w:uiPriority="9" w:qFormat="1"/>
     <w:lsdException w:name="heading 2" w:semiHidden="1" w:uiPriority="9" w:unhideWhenUsed="1" w:qFormat="1"/>
@@ -1879,7 +2564,6 @@
     <w:lsdException w:name="HTML Sample" w:semiHidden="1" w:unhideWhenUsed="1"/>
     <w:lsdException w:name="HTML Typewriter" w:semiHidden="1" w:unhideWhenUsed="1"/>
     <w:lsdException w:name="HTML Variable" w:semiHidden="1" w:unhideWhenUsed="1"/>
-    <w:lsdException w:name="Normal Table" w:semiHidden="1" w:unhideWhenUsed="1"/>
     <w:lsdException w:name="annotation subject" w:semiHidden="1" w:unhideWhenUsed="1"/>
     <w:lsdException w:name="No List" w:semiHidden="1" w:unhideWhenUsed="1"/>
     <w:lsdException w:name="Outline List 1" w:semiHidden="1" w:unhideWhenUsed="1"/>
@@ -1926,10 +2610,8 @@
     <w:lsdException w:name="Table Subtle 2" w:semiHidden="1" w:unhideWhenUsed="1"/>
     <w:lsdException w:name="Table Web 1" w:semiHidden="1" w:unhideWhenUsed="1"/>
     <w:lsdException w:name="Table Web 2" w:semiHidden="1" w:unhideWhenUsed="1"/>
-    <w:lsdException w:name="Table Web 3" w:semiHidden="1" w:unhideWhenUsed="1"/>
     <w:lsdException w:name="Balloon Text" w:semiHidden="1" w:unhideWhenUsed="1"/>
     <w:lsdException w:name="Table Grid" w:uiPriority="39"/>
-    <w:lsdException w:name="Table Theme" w:semiHidden="1" w:unhideWhenUsed="1"/>
     <w:lsdException w:name="Placeholder Text" w:semiHidden="1"/>
     <w:lsdException w:name="No Spacing" w:uiPriority="1" w:qFormat="1"/>
     <w:lsdException w:name="Light Shading" w:uiPriority="60"/>
@@ -2149,6 +2831,7 @@
     <w:lsdException w:name="Smart Hyperlink" w:semiHidden="1" w:unhideWhenUsed="1"/>
     <w:lsdException w:name="Hashtag" w:semiHidden="1" w:unhideWhenUsed="1"/>
     <w:lsdException w:name="Unresolved Mention" w:semiHidden="1" w:unhideWhenUsed="1"/>
+    <w:lsdException w:name="Smart Link" w:semiHidden="1" w:unhideWhenUsed="1"/>
   </w:latentStyles>
   <w:style w:type="paragraph" w:default="1" w:styleId="a">
     <w:name w:val="Normal"/>

</xml_diff>

<commit_message>
update homework final version
</commit_message>
<xml_diff>
--- a/HW3/Programming/report.docx
+++ b/HW3/Programming/report.docx
@@ -1,6 +1,6 @@
 
 <file path=word/document.xml><?xml version="1.0" encoding="utf-8"?>
-<w:document xmlns:wpc="http://schemas.microsoft.com/office/word/2010/wordprocessingCanvas" xmlns:cx="http://schemas.microsoft.com/office/drawing/2014/chartex" xmlns:cx1="http://schemas.microsoft.com/office/drawing/2015/9/8/chartex" xmlns:cx2="http://schemas.microsoft.com/office/drawing/2015/10/21/chartex" xmlns:cx3="http://schemas.microsoft.com/office/drawing/2016/5/9/chartex" xmlns:cx4="http://schemas.microsoft.com/office/drawing/2016/5/10/chartex" xmlns:cx5="http://schemas.microsoft.com/office/drawing/2016/5/11/chartex" xmlns:cx6="http://schemas.microsoft.com/office/drawing/2016/5/12/chartex" xmlns:cx7="http://schemas.microsoft.com/office/drawing/2016/5/13/chartex" xmlns:cx8="http://schemas.microsoft.com/office/drawing/2016/5/14/chartex" xmlns:mc="http://schemas.openxmlformats.org/markup-compatibility/2006" xmlns:aink="http://schemas.microsoft.com/office/drawing/2016/ink" xmlns:am3d="http://schemas.microsoft.com/office/drawing/2017/model3d" xmlns:o="urn:schemas-microsoft-com:office:office" xmlns:r="http://schemas.openxmlformats.org/officeDocument/2006/relationships" xmlns:m="http://schemas.openxmlformats.org/officeDocument/2006/math" xmlns:v="urn:schemas-microsoft-com:vml" xmlns:wp14="http://schemas.microsoft.com/office/word/2010/wordprocessingDrawing" xmlns:wp="http://schemas.openxmlformats.org/drawingml/2006/wordprocessingDrawing" xmlns:w10="urn:schemas-microsoft-com:office:word" xmlns:w="http://schemas.openxmlformats.org/wordprocessingml/2006/main" xmlns:w14="http://schemas.microsoft.com/office/word/2010/wordml" xmlns:w15="http://schemas.microsoft.com/office/word/2012/wordml" xmlns:w16cex="http://schemas.microsoft.com/office/word/2018/wordml/cex" xmlns:w16cid="http://schemas.microsoft.com/office/word/2016/wordml/cid" xmlns:w16="http://schemas.microsoft.com/office/word/2018/wordml" xmlns:w16sdtdh="http://schemas.microsoft.com/office/word/2020/wordml/sdtdatahash" xmlns:w16se="http://schemas.microsoft.com/office/word/2015/wordml/symex" xmlns:wpg="http://schemas.microsoft.com/office/word/2010/wordprocessingGroup" xmlns:wpi="http://schemas.microsoft.com/office/word/2010/wordprocessingInk" xmlns:wne="http://schemas.microsoft.com/office/word/2006/wordml" xmlns:wps="http://schemas.microsoft.com/office/word/2010/wordprocessingShape" mc:Ignorable="w14 w15 w16se w16cid w16 w16cex w16sdtdh wp14">
+<w:document xmlns:wpc="http://schemas.microsoft.com/office/word/2010/wordprocessingCanvas" xmlns:cx="http://schemas.microsoft.com/office/drawing/2014/chartex" xmlns:cx1="http://schemas.microsoft.com/office/drawing/2015/9/8/chartex" xmlns:cx2="http://schemas.microsoft.com/office/drawing/2015/10/21/chartex" xmlns:cx3="http://schemas.microsoft.com/office/drawing/2016/5/9/chartex" xmlns:cx4="http://schemas.microsoft.com/office/drawing/2016/5/10/chartex" xmlns:cx5="http://schemas.microsoft.com/office/drawing/2016/5/11/chartex" xmlns:cx6="http://schemas.microsoft.com/office/drawing/2016/5/12/chartex" xmlns:cx7="http://schemas.microsoft.com/office/drawing/2016/5/13/chartex" xmlns:cx8="http://schemas.microsoft.com/office/drawing/2016/5/14/chartex" xmlns:mc="http://schemas.openxmlformats.org/markup-compatibility/2006" xmlns:aink="http://schemas.microsoft.com/office/drawing/2016/ink" xmlns:am3d="http://schemas.microsoft.com/office/drawing/2017/model3d" xmlns:o="urn:schemas-microsoft-com:office:office" xmlns:r="http://schemas.openxmlformats.org/officeDocument/2006/relationships" xmlns:m="http://schemas.openxmlformats.org/officeDocument/2006/math" xmlns:v="urn:schemas-microsoft-com:vml" xmlns:wp14="http://schemas.microsoft.com/office/word/2010/wordprocessingDrawing" xmlns:wp="http://schemas.openxmlformats.org/drawingml/2006/wordprocessingDrawing" xmlns:w10="urn:schemas-microsoft-com:office:word" xmlns:w="http://schemas.openxmlformats.org/wordprocessingml/2006/main" xmlns:w14="http://schemas.microsoft.com/office/word/2010/wordml" xmlns:w15="http://schemas.microsoft.com/office/word/2012/wordml" xmlns:w16cid="http://schemas.microsoft.com/office/word/2016/wordml/cid" xmlns:w16se="http://schemas.microsoft.com/office/word/2015/wordml/symex" xmlns:wpg="http://schemas.microsoft.com/office/word/2010/wordprocessingGroup" xmlns:wpi="http://schemas.microsoft.com/office/word/2010/wordprocessingInk" xmlns:wne="http://schemas.microsoft.com/office/word/2006/wordml" xmlns:wps="http://schemas.microsoft.com/office/word/2010/wordprocessingShape" mc:Ignorable="w14 w15 w16se w16cid wp14">
   <w:body>
     <w:p>
       <w:pPr>
@@ -111,19 +111,47 @@
         <w:rPr>
           <w:rFonts w:hint="eastAsia"/>
         </w:rPr>
-        <w:t xml:space="preserve"> kaggle </w:t>
-      </w:r>
-      <w:r>
-        <w:rPr>
-          <w:rFonts w:hint="eastAsia"/>
-        </w:rPr>
-        <w:t>競賽上表現最好的降維以及分群方式，並條列五種不同降維維度的設定對應到的表現</w:t>
-      </w:r>
-      <w:r>
-        <w:rPr>
-          <w:rFonts w:hint="eastAsia"/>
-        </w:rPr>
-        <w:t>(public / private accuracy)</w:t>
+        <w:t xml:space="preserve"> </w:t>
+      </w:r>
+      <w:proofErr w:type="spellStart"/>
+      <w:r>
+        <w:rPr>
+          <w:rFonts w:hint="eastAsia"/>
+        </w:rPr>
+        <w:t>kaggle</w:t>
+      </w:r>
+      <w:proofErr w:type="spellEnd"/>
+      <w:r>
+        <w:rPr>
+          <w:rFonts w:hint="eastAsia"/>
+        </w:rPr>
+        <w:t xml:space="preserve"> </w:t>
+      </w:r>
+      <w:r>
+        <w:rPr>
+          <w:rFonts w:hint="eastAsia"/>
+        </w:rPr>
+        <w:t>競賽上表現最好的降維以及分群方式，</w:t>
+      </w:r>
+      <w:proofErr w:type="gramStart"/>
+      <w:r>
+        <w:rPr>
+          <w:rFonts w:hint="eastAsia"/>
+        </w:rPr>
+        <w:t>並條列五種不同降維維度的設定對應到的表現</w:t>
+      </w:r>
+      <w:r>
+        <w:rPr>
+          <w:rFonts w:hint="eastAsia"/>
+        </w:rPr>
+        <w:t>(</w:t>
+      </w:r>
+      <w:proofErr w:type="gramEnd"/>
+      <w:r>
+        <w:rPr>
+          <w:rFonts w:hint="eastAsia"/>
+        </w:rPr>
+        <w:t>public / private accuracy)</w:t>
       </w:r>
     </w:p>
     <w:p>
@@ -131,12 +159,14 @@
         <w:pStyle w:val="a3"/>
         <w:ind w:left="360"/>
       </w:pPr>
+      <w:proofErr w:type="gramStart"/>
       <w:r>
         <w:rPr>
           <w:rFonts w:hint="eastAsia"/>
         </w:rPr>
         <w:t>註</w:t>
       </w:r>
+      <w:proofErr w:type="gramEnd"/>
       <w:r>
         <w:rPr>
           <w:rFonts w:hint="eastAsia"/>
@@ -167,12 +197,14 @@
         <w:pStyle w:val="a3"/>
         <w:ind w:left="360"/>
       </w:pPr>
+      <w:proofErr w:type="gramStart"/>
       <w:r>
         <w:rPr>
           <w:rFonts w:hint="eastAsia"/>
         </w:rPr>
         <w:t>註</w:t>
       </w:r>
+      <w:proofErr w:type="gramEnd"/>
       <w:r>
         <w:rPr>
           <w:rFonts w:hint="eastAsia"/>
@@ -191,11 +223,19 @@
         </w:rPr>
         <w:t xml:space="preserve"> embedding algorithm </w:t>
       </w:r>
-      <w:r>
-        <w:rPr>
-          <w:rFonts w:hint="eastAsia"/>
-        </w:rPr>
-        <w:t>實現降維。</w:t>
+      <w:proofErr w:type="gramStart"/>
+      <w:r>
+        <w:rPr>
+          <w:rFonts w:hint="eastAsia"/>
+        </w:rPr>
+        <w:t>實現降維</w:t>
+      </w:r>
+      <w:proofErr w:type="gramEnd"/>
+      <w:r>
+        <w:rPr>
+          <w:rFonts w:hint="eastAsia"/>
+        </w:rPr>
+        <w:t>。</w:t>
       </w:r>
     </w:p>
     <w:tbl>
@@ -331,6 +371,12 @@
               <w:ind w:left="0"/>
               <w:jc w:val="center"/>
             </w:pPr>
+            <w:r>
+              <w:rPr>
+                <w:rFonts w:hint="eastAsia"/>
+              </w:rPr>
+              <w:t>0.77733</w:t>
+            </w:r>
           </w:p>
         </w:tc>
         <w:tc>
@@ -410,6 +456,12 @@
               <w:ind w:left="0"/>
               <w:jc w:val="center"/>
             </w:pPr>
+            <w:r>
+              <w:rPr>
+                <w:rFonts w:hint="eastAsia"/>
+              </w:rPr>
+              <w:t>0.77755</w:t>
+            </w:r>
           </w:p>
         </w:tc>
         <w:tc>
@@ -423,9 +475,11 @@
               <w:ind w:left="0"/>
               <w:jc w:val="center"/>
             </w:pPr>
+            <w:proofErr w:type="spellStart"/>
             <w:r>
               <w:t>tSNE</w:t>
             </w:r>
+            <w:proofErr w:type="spellEnd"/>
           </w:p>
         </w:tc>
         <w:tc>
@@ -489,6 +543,12 @@
               <w:ind w:left="0"/>
               <w:jc w:val="center"/>
             </w:pPr>
+            <w:r>
+              <w:rPr>
+                <w:rFonts w:hint="eastAsia"/>
+              </w:rPr>
+              <w:t>0.78244</w:t>
+            </w:r>
           </w:p>
         </w:tc>
         <w:tc>
@@ -568,6 +628,13 @@
               <w:ind w:left="0"/>
               <w:jc w:val="center"/>
             </w:pPr>
+            <w:r>
+              <w:rPr>
+                <w:rFonts w:hint="eastAsia"/>
+                <w:color w:val="FF0000"/>
+              </w:rPr>
+              <w:t>0.78377</w:t>
+            </w:r>
           </w:p>
         </w:tc>
         <w:tc>
@@ -647,6 +714,12 @@
               <w:ind w:left="0"/>
               <w:jc w:val="center"/>
             </w:pPr>
+            <w:r>
+              <w:rPr>
+                <w:rFonts w:hint="eastAsia"/>
+              </w:rPr>
+              <w:t>0.77133</w:t>
+            </w:r>
           </w:p>
         </w:tc>
         <w:tc>
@@ -726,6 +799,12 @@
               <w:ind w:left="0"/>
               <w:jc w:val="center"/>
             </w:pPr>
+            <w:r>
+              <w:rPr>
+                <w:rFonts w:hint="eastAsia"/>
+              </w:rPr>
+              <w:t>0.77244</w:t>
+            </w:r>
           </w:p>
         </w:tc>
         <w:tc>
@@ -776,6 +855,8 @@
             </w:r>
           </w:p>
         </w:tc>
+        <w:bookmarkStart w:id="0" w:name="_GoBack"/>
+        <w:bookmarkEnd w:id="0"/>
       </w:tr>
     </w:tbl>
     <w:p/>
@@ -804,7 +885,21 @@
         <w:rPr>
           <w:rFonts w:hint="eastAsia"/>
         </w:rPr>
-        <w:t xml:space="preserve"> train.npy </w:t>
+        <w:t xml:space="preserve"> </w:t>
+      </w:r>
+      <w:proofErr w:type="spellStart"/>
+      <w:r>
+        <w:rPr>
+          <w:rFonts w:hint="eastAsia"/>
+        </w:rPr>
+        <w:t>train.npy</w:t>
+      </w:r>
+      <w:proofErr w:type="spellEnd"/>
+      <w:r>
+        <w:rPr>
+          <w:rFonts w:hint="eastAsia"/>
+        </w:rPr>
+        <w:t xml:space="preserve"> </w:t>
       </w:r>
       <w:r>
         <w:rPr>
@@ -876,7 +971,21 @@
         <w:rPr>
           <w:rFonts w:hint="eastAsia"/>
         </w:rPr>
-        <w:t xml:space="preserve"> kaggle score </w:t>
+        <w:t xml:space="preserve"> </w:t>
+      </w:r>
+      <w:proofErr w:type="spellStart"/>
+      <w:r>
+        <w:rPr>
+          <w:rFonts w:hint="eastAsia"/>
+        </w:rPr>
+        <w:t>kaggle</w:t>
+      </w:r>
+      <w:proofErr w:type="spellEnd"/>
+      <w:r>
+        <w:rPr>
+          <w:rFonts w:hint="eastAsia"/>
+        </w:rPr>
+        <w:t xml:space="preserve"> score </w:t>
       </w:r>
       <w:r>
         <w:rPr>
@@ -890,12 +999,14 @@
         <w:pStyle w:val="a3"/>
         <w:ind w:left="360"/>
       </w:pPr>
+      <w:proofErr w:type="gramStart"/>
       <w:r>
         <w:rPr>
           <w:rFonts w:hint="eastAsia"/>
         </w:rPr>
         <w:t>註</w:t>
       </w:r>
+      <w:proofErr w:type="gramEnd"/>
       <w:r>
         <w:rPr>
           <w:rFonts w:hint="eastAsia"/>
@@ -926,12 +1037,14 @@
         <w:pStyle w:val="a3"/>
         <w:ind w:left="360"/>
       </w:pPr>
+      <w:proofErr w:type="gramStart"/>
       <w:r>
         <w:rPr>
           <w:rFonts w:hint="eastAsia"/>
         </w:rPr>
         <w:t>註</w:t>
       </w:r>
+      <w:proofErr w:type="gramEnd"/>
       <w:r>
         <w:rPr>
           <w:rFonts w:hint="eastAsia"/>
@@ -942,7 +1055,21 @@
         <w:rPr>
           <w:rFonts w:hint="eastAsia"/>
         </w:rPr>
-        <w:t>原圖請貼上做</w:t>
+        <w:t>原</w:t>
+      </w:r>
+      <w:proofErr w:type="gramStart"/>
+      <w:r>
+        <w:rPr>
+          <w:rFonts w:hint="eastAsia"/>
+        </w:rPr>
+        <w:t>圖請貼</w:t>
+      </w:r>
+      <w:proofErr w:type="gramEnd"/>
+      <w:r>
+        <w:rPr>
+          <w:rFonts w:hint="eastAsia"/>
+        </w:rPr>
+        <w:t>上做</w:t>
       </w:r>
       <w:r>
         <w:rPr>
@@ -1177,7 +1304,15 @@
         <w:ind w:left="360"/>
       </w:pPr>
       <w:r>
-        <w:t>The error loss made by MSELoss is 0.0162 and 0.0055 respectively. And the checkpoint is assigned by the highest score version on Kaggle. When you assigned different checkpoint parameter on Kaggle, you’ll find that they have positive correlation.</w:t>
+        <w:t xml:space="preserve">The error loss made by </w:t>
+      </w:r>
+      <w:proofErr w:type="spellStart"/>
+      <w:r>
+        <w:t>MSELoss</w:t>
+      </w:r>
+      <w:proofErr w:type="spellEnd"/>
+      <w:r>
+        <w:t xml:space="preserve"> is 0.0162 and 0.0055 respectively. And the checkpoint is assigned by the highest score version on Kaggle. When you assigned different checkpoint parameter on Kaggle, you’ll find that they have positive correlation.</w:t>
       </w:r>
     </w:p>
     <w:p>
@@ -1205,7 +1340,21 @@
         <w:rPr>
           <w:rFonts w:hint="eastAsia"/>
         </w:rPr>
-        <w:t xml:space="preserve"> pca </w:t>
+        <w:t xml:space="preserve"> </w:t>
+      </w:r>
+      <w:proofErr w:type="spellStart"/>
+      <w:r>
+        <w:rPr>
+          <w:rFonts w:hint="eastAsia"/>
+        </w:rPr>
+        <w:t>pca</w:t>
+      </w:r>
+      <w:proofErr w:type="spellEnd"/>
+      <w:r>
+        <w:rPr>
+          <w:rFonts w:hint="eastAsia"/>
+        </w:rPr>
+        <w:t xml:space="preserve"> </w:t>
       </w:r>
       <w:r>
         <w:rPr>
@@ -1217,7 +1366,21 @@
         <w:rPr>
           <w:rFonts w:hint="eastAsia"/>
         </w:rPr>
-        <w:t xml:space="preserve"> tsne </w:t>
+        <w:t xml:space="preserve"> </w:t>
+      </w:r>
+      <w:proofErr w:type="spellStart"/>
+      <w:r>
+        <w:rPr>
+          <w:rFonts w:hint="eastAsia"/>
+        </w:rPr>
+        <w:t>tsne</w:t>
+      </w:r>
+      <w:proofErr w:type="spellEnd"/>
+      <w:r>
+        <w:rPr>
+          <w:rFonts w:hint="eastAsia"/>
+        </w:rPr>
+        <w:t xml:space="preserve"> </w:t>
       </w:r>
       <w:r>
         <w:rPr>
@@ -1241,7 +1404,21 @@
         <w:rPr>
           <w:rFonts w:hint="eastAsia"/>
         </w:rPr>
-        <w:t xml:space="preserve"> visualization.npy </w:t>
+        <w:t xml:space="preserve"> </w:t>
+      </w:r>
+      <w:proofErr w:type="spellStart"/>
+      <w:r>
+        <w:rPr>
+          <w:rFonts w:hint="eastAsia"/>
+        </w:rPr>
+        <w:t>visualization.npy</w:t>
+      </w:r>
+      <w:proofErr w:type="spellEnd"/>
+      <w:r>
+        <w:rPr>
+          <w:rFonts w:hint="eastAsia"/>
+        </w:rPr>
+        <w:t xml:space="preserve"> </w:t>
       </w:r>
       <w:r>
         <w:rPr>
@@ -1279,17 +1456,33 @@
         <w:pStyle w:val="a3"/>
         <w:ind w:left="360"/>
       </w:pPr>
+      <w:proofErr w:type="gramStart"/>
       <w:r>
         <w:rPr>
           <w:rFonts w:hint="eastAsia"/>
         </w:rPr>
         <w:t>註</w:t>
       </w:r>
-      <w:r>
-        <w:rPr>
-          <w:rFonts w:hint="eastAsia"/>
-        </w:rPr>
-        <w:t xml:space="preserve">1: visualization.npy </w:t>
+      <w:proofErr w:type="gramEnd"/>
+      <w:r>
+        <w:rPr>
+          <w:rFonts w:hint="eastAsia"/>
+        </w:rPr>
+        <w:t xml:space="preserve">1: </w:t>
+      </w:r>
+      <w:proofErr w:type="spellStart"/>
+      <w:r>
+        <w:rPr>
+          <w:rFonts w:hint="eastAsia"/>
+        </w:rPr>
+        <w:t>visualization.npy</w:t>
+      </w:r>
+      <w:proofErr w:type="spellEnd"/>
+      <w:r>
+        <w:rPr>
+          <w:rFonts w:hint="eastAsia"/>
+        </w:rPr>
+        <w:t xml:space="preserve"> </w:t>
       </w:r>
       <w:r>
         <w:rPr>
@@ -1369,12 +1562,14 @@
         <w:pStyle w:val="a3"/>
         <w:ind w:left="360"/>
       </w:pPr>
+      <w:proofErr w:type="gramStart"/>
       <w:r>
         <w:rPr>
           <w:rFonts w:hint="eastAsia"/>
         </w:rPr>
         <w:t>註</w:t>
       </w:r>
+      <w:proofErr w:type="gramEnd"/>
       <w:r>
         <w:rPr>
           <w:rFonts w:hint="eastAsia"/>
@@ -1405,12 +1600,14 @@
         <w:pStyle w:val="a3"/>
         <w:ind w:left="360"/>
       </w:pPr>
+      <w:proofErr w:type="gramStart"/>
       <w:r>
         <w:rPr>
           <w:rFonts w:hint="eastAsia"/>
         </w:rPr>
         <w:t>註</w:t>
       </w:r>
+      <w:proofErr w:type="gramEnd"/>
       <w:r>
         <w:rPr>
           <w:rFonts w:hint="eastAsia"/>
@@ -1477,25 +1674,59 @@
         <w:jc w:val="both"/>
       </w:pPr>
       <w:r>
-        <w:t>The outcome of the testing is as below. I used PCA with default configuration and tSNE with 250 iterations, 500 iterations and 1000 respec</w:t>
+        <w:t xml:space="preserve">The outcome of the testing is as below. I used PCA with default configuration and </w:t>
+      </w:r>
+      <w:proofErr w:type="spellStart"/>
+      <w:r>
+        <w:t>tSNE</w:t>
+      </w:r>
+      <w:proofErr w:type="spellEnd"/>
+      <w:r>
+        <w:t xml:space="preserve"> with 250 iterations, 500 iterations and 1000 respec</w:t>
       </w:r>
       <w:r>
         <w:t>t</w:t>
       </w:r>
       <w:r>
-        <w:t xml:space="preserve">ively. And the model is used that same  </w:t>
-      </w:r>
-      <w:r>
-        <w:t>as</w:t>
-      </w:r>
+        <w:t xml:space="preserve">ively. And the model is used that </w:t>
+      </w:r>
+      <w:proofErr w:type="gramStart"/>
+      <w:r>
+        <w:t>same  as</w:t>
+      </w:r>
+      <w:proofErr w:type="gramEnd"/>
       <w:r>
         <w:t xml:space="preserve"> the previous question, that is, the best score on Kaggle.</w:t>
       </w:r>
       <w:r>
-        <w:t xml:space="preserve"> You can see that the result generated from PCA is crowded that can not split the data clearly. </w:t>
-      </w:r>
-      <w:r>
-        <w:t>But, tSNE can split the data as much as better when iteration getting higher. You can see that the result from tSNE with 500 iterations, 750 iterations, and 1000 iterations are similar.</w:t>
+        <w:t xml:space="preserve"> You can see that the result generated from PCA is crowded that </w:t>
+      </w:r>
+      <w:proofErr w:type="spellStart"/>
+      <w:r>
+        <w:t>can not</w:t>
+      </w:r>
+      <w:proofErr w:type="spellEnd"/>
+      <w:r>
+        <w:t xml:space="preserve"> split the data clearly. </w:t>
+      </w:r>
+      <w:r>
+        <w:t xml:space="preserve">But, </w:t>
+      </w:r>
+      <w:proofErr w:type="spellStart"/>
+      <w:r>
+        <w:t>tSNE</w:t>
+      </w:r>
+      <w:proofErr w:type="spellEnd"/>
+      <w:r>
+        <w:t xml:space="preserve"> can split the data as much as better when iteration getting higher. You can see that the result from </w:t>
+      </w:r>
+      <w:proofErr w:type="spellStart"/>
+      <w:r>
+        <w:t>tSNE</w:t>
+      </w:r>
+      <w:proofErr w:type="spellEnd"/>
+      <w:r>
+        <w:t xml:space="preserve"> with 500 iterations, 750 iterations, and 1000 iterations are similar.</w:t>
       </w:r>
     </w:p>
     <w:p>
@@ -1658,8 +1889,21 @@
                               </w:rPr>
                               <w:t>▲</w:t>
                             </w:r>
+                            <w:proofErr w:type="spellStart"/>
                             <w:r>
-                              <w:t>tSNE with iter=250</w:t>
+                              <w:t>tSNE</w:t>
+                            </w:r>
+                            <w:proofErr w:type="spellEnd"/>
+                            <w:r>
+                              <w:t xml:space="preserve"> with </w:t>
+                            </w:r>
+                            <w:proofErr w:type="spellStart"/>
+                            <w:r>
+                              <w:t>iter</w:t>
+                            </w:r>
+                            <w:proofErr w:type="spellEnd"/>
+                            <w:r>
+                              <w:t>=250</w:t>
                             </w:r>
                           </w:p>
                         </w:txbxContent>
@@ -1701,8 +1945,21 @@
                         </w:rPr>
                         <w:t>▲</w:t>
                       </w:r>
+                      <w:proofErr w:type="spellStart"/>
                       <w:r>
-                        <w:t>tSNE with iter=250</w:t>
+                        <w:t>tSNE</w:t>
+                      </w:r>
+                      <w:proofErr w:type="spellEnd"/>
+                      <w:r>
+                        <w:t xml:space="preserve"> with </w:t>
+                      </w:r>
+                      <w:proofErr w:type="spellStart"/>
+                      <w:r>
+                        <w:t>iter</w:t>
+                      </w:r>
+                      <w:proofErr w:type="spellEnd"/>
+                      <w:r>
+                        <w:t>=250</w:t>
                       </w:r>
                     </w:p>
                   </w:txbxContent>
@@ -1869,14 +2126,21 @@
                               </w:rPr>
                               <w:t>▲</w:t>
                             </w:r>
+                            <w:proofErr w:type="spellStart"/>
                             <w:r>
-                              <w:t>tSNE with iter=5</w:t>
+                              <w:t>tSNE</w:t>
                             </w:r>
+                            <w:proofErr w:type="spellEnd"/>
                             <w:r>
-                              <w:t>0</w:t>
+                              <w:t xml:space="preserve"> with </w:t>
                             </w:r>
+                            <w:proofErr w:type="spellStart"/>
                             <w:r>
-                              <w:t>0</w:t>
+                              <w:t>iter</w:t>
+                            </w:r>
+                            <w:proofErr w:type="spellEnd"/>
+                            <w:r>
+                              <w:t>=500</w:t>
                             </w:r>
                           </w:p>
                         </w:txbxContent>
@@ -1914,14 +2178,21 @@
                         </w:rPr>
                         <w:t>▲</w:t>
                       </w:r>
+                      <w:proofErr w:type="spellStart"/>
                       <w:r>
-                        <w:t>tSNE with iter=5</w:t>
+                        <w:t>tSNE</w:t>
                       </w:r>
+                      <w:proofErr w:type="spellEnd"/>
                       <w:r>
-                        <w:t>0</w:t>
+                        <w:t xml:space="preserve"> with </w:t>
                       </w:r>
+                      <w:proofErr w:type="spellStart"/>
                       <w:r>
-                        <w:t>0</w:t>
+                        <w:t>iter</w:t>
+                      </w:r>
+                      <w:proofErr w:type="spellEnd"/>
+                      <w:r>
+                        <w:t>=500</w:t>
                       </w:r>
                     </w:p>
                   </w:txbxContent>
@@ -1980,11 +2251,21 @@
                               </w:rPr>
                               <w:t>▲</w:t>
                             </w:r>
+                            <w:proofErr w:type="spellStart"/>
                             <w:r>
-                              <w:t>tSNE with iter=</w:t>
+                              <w:t>tSNE</w:t>
                             </w:r>
+                            <w:proofErr w:type="spellEnd"/>
                             <w:r>
-                              <w:t>750</w:t>
+                              <w:t xml:space="preserve"> with </w:t>
+                            </w:r>
+                            <w:proofErr w:type="spellStart"/>
+                            <w:r>
+                              <w:t>iter</w:t>
+                            </w:r>
+                            <w:proofErr w:type="spellEnd"/>
+                            <w:r>
+                              <w:t>=750</w:t>
                             </w:r>
                           </w:p>
                         </w:txbxContent>
@@ -2022,11 +2303,21 @@
                         </w:rPr>
                         <w:t>▲</w:t>
                       </w:r>
+                      <w:proofErr w:type="spellStart"/>
                       <w:r>
-                        <w:t>tSNE with iter=</w:t>
+                        <w:t>tSNE</w:t>
                       </w:r>
+                      <w:proofErr w:type="spellEnd"/>
                       <w:r>
-                        <w:t>750</w:t>
+                        <w:t xml:space="preserve"> with </w:t>
+                      </w:r>
+                      <w:proofErr w:type="spellStart"/>
+                      <w:r>
+                        <w:t>iter</w:t>
+                      </w:r>
+                      <w:proofErr w:type="spellEnd"/>
+                      <w:r>
+                        <w:t>=750</w:t>
                       </w:r>
                     </w:p>
                   </w:txbxContent>
@@ -2195,14 +2486,21 @@
                               </w:rPr>
                               <w:t>▲</w:t>
                             </w:r>
+                            <w:proofErr w:type="spellStart"/>
                             <w:r>
-                              <w:t>tSNE with iter=</w:t>
+                              <w:t>tSNE</w:t>
                             </w:r>
+                            <w:proofErr w:type="spellEnd"/>
                             <w:r>
-                              <w:t>10</w:t>
+                              <w:t xml:space="preserve"> with </w:t>
                             </w:r>
+                            <w:proofErr w:type="spellStart"/>
                             <w:r>
-                              <w:t>00</w:t>
+                              <w:t>iter</w:t>
+                            </w:r>
+                            <w:proofErr w:type="spellEnd"/>
+                            <w:r>
+                              <w:t>=1000</w:t>
                             </w:r>
                           </w:p>
                         </w:txbxContent>
@@ -2240,14 +2538,21 @@
                         </w:rPr>
                         <w:t>▲</w:t>
                       </w:r>
+                      <w:proofErr w:type="spellStart"/>
                       <w:r>
-                        <w:t>tSNE with iter=</w:t>
+                        <w:t>tSNE</w:t>
                       </w:r>
+                      <w:proofErr w:type="spellEnd"/>
                       <w:r>
-                        <w:t>10</w:t>
+                        <w:t xml:space="preserve"> with </w:t>
                       </w:r>
+                      <w:proofErr w:type="spellStart"/>
                       <w:r>
-                        <w:t>00</w:t>
+                        <w:t>iter</w:t>
+                      </w:r>
+                      <w:proofErr w:type="spellEnd"/>
+                      <w:r>
+                        <w:t>=1000</w:t>
                       </w:r>
                     </w:p>
                   </w:txbxContent>
@@ -2348,7 +2653,7 @@
 </file>
 
 <file path=word/numbering.xml><?xml version="1.0" encoding="utf-8"?>
-<w:numbering xmlns:wpc="http://schemas.microsoft.com/office/word/2010/wordprocessingCanvas" xmlns:cx="http://schemas.microsoft.com/office/drawing/2014/chartex" xmlns:cx1="http://schemas.microsoft.com/office/drawing/2015/9/8/chartex" xmlns:cx2="http://schemas.microsoft.com/office/drawing/2015/10/21/chartex" xmlns:cx3="http://schemas.microsoft.com/office/drawing/2016/5/9/chartex" xmlns:cx4="http://schemas.microsoft.com/office/drawing/2016/5/10/chartex" xmlns:cx5="http://schemas.microsoft.com/office/drawing/2016/5/11/chartex" xmlns:cx6="http://schemas.microsoft.com/office/drawing/2016/5/12/chartex" xmlns:cx7="http://schemas.microsoft.com/office/drawing/2016/5/13/chartex" xmlns:cx8="http://schemas.microsoft.com/office/drawing/2016/5/14/chartex" xmlns:mc="http://schemas.openxmlformats.org/markup-compatibility/2006" xmlns:aink="http://schemas.microsoft.com/office/drawing/2016/ink" xmlns:am3d="http://schemas.microsoft.com/office/drawing/2017/model3d" xmlns:o="urn:schemas-microsoft-com:office:office" xmlns:r="http://schemas.openxmlformats.org/officeDocument/2006/relationships" xmlns:m="http://schemas.openxmlformats.org/officeDocument/2006/math" xmlns:v="urn:schemas-microsoft-com:vml" xmlns:wp14="http://schemas.microsoft.com/office/word/2010/wordprocessingDrawing" xmlns:wp="http://schemas.openxmlformats.org/drawingml/2006/wordprocessingDrawing" xmlns:w10="urn:schemas-microsoft-com:office:word" xmlns:w="http://schemas.openxmlformats.org/wordprocessingml/2006/main" xmlns:w14="http://schemas.microsoft.com/office/word/2010/wordml" xmlns:w15="http://schemas.microsoft.com/office/word/2012/wordml" xmlns:w16cex="http://schemas.microsoft.com/office/word/2018/wordml/cex" xmlns:w16cid="http://schemas.microsoft.com/office/word/2016/wordml/cid" xmlns:w16="http://schemas.microsoft.com/office/word/2018/wordml" xmlns:w16sdtdh="http://schemas.microsoft.com/office/word/2020/wordml/sdtdatahash" xmlns:w16se="http://schemas.microsoft.com/office/word/2015/wordml/symex" xmlns:wpg="http://schemas.microsoft.com/office/word/2010/wordprocessingGroup" xmlns:wpi="http://schemas.microsoft.com/office/word/2010/wordprocessingInk" xmlns:wne="http://schemas.microsoft.com/office/word/2006/wordml" xmlns:wps="http://schemas.microsoft.com/office/word/2010/wordprocessingShape" mc:Ignorable="w14 w15 w16se w16cid w16 w16cex w16sdtdh wp14">
+<w:numbering xmlns:wpc="http://schemas.microsoft.com/office/word/2010/wordprocessingCanvas" xmlns:cx="http://schemas.microsoft.com/office/drawing/2014/chartex" xmlns:cx1="http://schemas.microsoft.com/office/drawing/2015/9/8/chartex" xmlns:cx2="http://schemas.microsoft.com/office/drawing/2015/10/21/chartex" xmlns:cx3="http://schemas.microsoft.com/office/drawing/2016/5/9/chartex" xmlns:cx4="http://schemas.microsoft.com/office/drawing/2016/5/10/chartex" xmlns:cx5="http://schemas.microsoft.com/office/drawing/2016/5/11/chartex" xmlns:cx6="http://schemas.microsoft.com/office/drawing/2016/5/12/chartex" xmlns:cx7="http://schemas.microsoft.com/office/drawing/2016/5/13/chartex" xmlns:cx8="http://schemas.microsoft.com/office/drawing/2016/5/14/chartex" xmlns:mc="http://schemas.openxmlformats.org/markup-compatibility/2006" xmlns:aink="http://schemas.microsoft.com/office/drawing/2016/ink" xmlns:am3d="http://schemas.microsoft.com/office/drawing/2017/model3d" xmlns:o="urn:schemas-microsoft-com:office:office" xmlns:r="http://schemas.openxmlformats.org/officeDocument/2006/relationships" xmlns:m="http://schemas.openxmlformats.org/officeDocument/2006/math" xmlns:v="urn:schemas-microsoft-com:vml" xmlns:wp14="http://schemas.microsoft.com/office/word/2010/wordprocessingDrawing" xmlns:wp="http://schemas.openxmlformats.org/drawingml/2006/wordprocessingDrawing" xmlns:w10="urn:schemas-microsoft-com:office:word" xmlns:w="http://schemas.openxmlformats.org/wordprocessingml/2006/main" xmlns:w14="http://schemas.microsoft.com/office/word/2010/wordml" xmlns:w15="http://schemas.microsoft.com/office/word/2012/wordml" xmlns:w16cid="http://schemas.microsoft.com/office/word/2016/wordml/cid" xmlns:w16se="http://schemas.microsoft.com/office/word/2015/wordml/symex" xmlns:wpg="http://schemas.microsoft.com/office/word/2010/wordprocessingGroup" xmlns:wpi="http://schemas.microsoft.com/office/word/2010/wordprocessingInk" xmlns:wne="http://schemas.microsoft.com/office/word/2006/wordml" xmlns:wps="http://schemas.microsoft.com/office/word/2010/wordprocessingShape" mc:Ignorable="w14 w15 w16se w16cid wp14">
   <w:abstractNum w:abstractNumId="0" w15:restartNumberingAfterBreak="0">
     <w:nsid w:val="4C44208A"/>
     <w:multiLevelType w:val="hybridMultilevel"/>
@@ -2442,7 +2747,7 @@
 </file>
 
 <file path=word/styles.xml><?xml version="1.0" encoding="utf-8"?>
-<w:styles xmlns:mc="http://schemas.openxmlformats.org/markup-compatibility/2006" xmlns:r="http://schemas.openxmlformats.org/officeDocument/2006/relationships" xmlns:w="http://schemas.openxmlformats.org/wordprocessingml/2006/main" xmlns:w14="http://schemas.microsoft.com/office/word/2010/wordml" xmlns:w15="http://schemas.microsoft.com/office/word/2012/wordml" xmlns:w16cex="http://schemas.microsoft.com/office/word/2018/wordml/cex" xmlns:w16cid="http://schemas.microsoft.com/office/word/2016/wordml/cid" xmlns:w16="http://schemas.microsoft.com/office/word/2018/wordml" xmlns:w16sdtdh="http://schemas.microsoft.com/office/word/2020/wordml/sdtdatahash" xmlns:w16se="http://schemas.microsoft.com/office/word/2015/wordml/symex" mc:Ignorable="w14 w15 w16se w16cid w16 w16cex w16sdtdh">
+<w:styles xmlns:mc="http://schemas.openxmlformats.org/markup-compatibility/2006" xmlns:r="http://schemas.openxmlformats.org/officeDocument/2006/relationships" xmlns:w="http://schemas.openxmlformats.org/wordprocessingml/2006/main" xmlns:w14="http://schemas.microsoft.com/office/word/2010/wordml" xmlns:w15="http://schemas.microsoft.com/office/word/2012/wordml" xmlns:w16cid="http://schemas.microsoft.com/office/word/2016/wordml/cid" xmlns:w16se="http://schemas.microsoft.com/office/word/2015/wordml/symex" mc:Ignorable="w14 w15 w16se w16cid">
   <w:docDefaults>
     <w:rPrDefault>
       <w:rPr>
@@ -2458,7 +2763,7 @@
       </w:pPr>
     </w:pPrDefault>
   </w:docDefaults>
-  <w:latentStyles w:defLockedState="0" w:defUIPriority="99" w:defSemiHidden="0" w:defUnhideWhenUsed="0" w:defQFormat="0" w:count="376">
+  <w:latentStyles w:defLockedState="0" w:defUIPriority="99" w:defSemiHidden="0" w:defUnhideWhenUsed="0" w:defQFormat="0" w:count="375">
     <w:lsdException w:name="Normal" w:uiPriority="0" w:qFormat="1"/>
     <w:lsdException w:name="heading 1" w:uiPriority="9" w:qFormat="1"/>
     <w:lsdException w:name="heading 2" w:semiHidden="1" w:uiPriority="9" w:unhideWhenUsed="1" w:qFormat="1"/>
@@ -2564,6 +2869,7 @@
     <w:lsdException w:name="HTML Sample" w:semiHidden="1" w:unhideWhenUsed="1"/>
     <w:lsdException w:name="HTML Typewriter" w:semiHidden="1" w:unhideWhenUsed="1"/>
     <w:lsdException w:name="HTML Variable" w:semiHidden="1" w:unhideWhenUsed="1"/>
+    <w:lsdException w:name="Normal Table" w:semiHidden="1" w:unhideWhenUsed="1"/>
     <w:lsdException w:name="annotation subject" w:semiHidden="1" w:unhideWhenUsed="1"/>
     <w:lsdException w:name="No List" w:semiHidden="1" w:unhideWhenUsed="1"/>
     <w:lsdException w:name="Outline List 1" w:semiHidden="1" w:unhideWhenUsed="1"/>
@@ -2610,8 +2916,10 @@
     <w:lsdException w:name="Table Subtle 2" w:semiHidden="1" w:unhideWhenUsed="1"/>
     <w:lsdException w:name="Table Web 1" w:semiHidden="1" w:unhideWhenUsed="1"/>
     <w:lsdException w:name="Table Web 2" w:semiHidden="1" w:unhideWhenUsed="1"/>
+    <w:lsdException w:name="Table Web 3" w:semiHidden="1" w:unhideWhenUsed="1"/>
     <w:lsdException w:name="Balloon Text" w:semiHidden="1" w:unhideWhenUsed="1"/>
     <w:lsdException w:name="Table Grid" w:uiPriority="39"/>
+    <w:lsdException w:name="Table Theme" w:semiHidden="1" w:unhideWhenUsed="1"/>
     <w:lsdException w:name="Placeholder Text" w:semiHidden="1"/>
     <w:lsdException w:name="No Spacing" w:uiPriority="1" w:qFormat="1"/>
     <w:lsdException w:name="Light Shading" w:uiPriority="60"/>
@@ -2831,7 +3139,6 @@
     <w:lsdException w:name="Smart Hyperlink" w:semiHidden="1" w:unhideWhenUsed="1"/>
     <w:lsdException w:name="Hashtag" w:semiHidden="1" w:unhideWhenUsed="1"/>
     <w:lsdException w:name="Unresolved Mention" w:semiHidden="1" w:unhideWhenUsed="1"/>
-    <w:lsdException w:name="Smart Link" w:semiHidden="1" w:unhideWhenUsed="1"/>
   </w:latentStyles>
   <w:style w:type="paragraph" w:default="1" w:styleId="a">
     <w:name w:val="Normal"/>

</xml_diff>